<commit_message>
Update diagrams, RPZ & README.md
</commit_message>
<xml_diff>
--- a/RPZ/ИУ5-53Б Ювенский РПЗ.docx
+++ b/RPZ/ИУ5-53Б Ювенский РПЗ.docx
@@ -19,7 +19,7 @@
       <w:bookmarkEnd w:id="0"/>
       <w:r>
         <w:drawing>
-          <wp:anchor behindDoc="0" distT="0" distB="0" distL="114300" distR="114300" simplePos="0" locked="0" layoutInCell="0" allowOverlap="1" relativeHeight="5">
+          <wp:anchor behindDoc="0" distT="0" distB="0" distL="114300" distR="114300" simplePos="0" locked="0" layoutInCell="0" allowOverlap="1" relativeHeight="4">
             <wp:simplePos x="0" y="0"/>
             <wp:positionH relativeFrom="column">
               <wp:posOffset>100965</wp:posOffset>
@@ -832,16 +832,22 @@
         <w:rPr>
           <w:sz w:val="28"/>
           <w:szCs w:val="28"/>
-          <w:lang w:eastAsia="en-US" w:bidi="hi-IN"/>
-        </w:rPr>
-      </w:pPr>
-      <w:r>
-        <w:rPr/>
+        </w:rPr>
+      </w:pPr>
+      <w:r>
         <w:drawing>
-          <wp:inline distT="0" distB="0" distL="0" distR="0">
-            <wp:extent cx="6120130" cy="4761230"/>
+          <wp:anchor behindDoc="0" distT="0" distB="0" distL="0" distR="0" simplePos="0" locked="0" layoutInCell="0" allowOverlap="1" relativeHeight="5">
+            <wp:simplePos x="0" y="0"/>
+            <wp:positionH relativeFrom="column">
+              <wp:align>center</wp:align>
+            </wp:positionH>
+            <wp:positionV relativeFrom="paragraph">
+              <wp:posOffset>635</wp:posOffset>
+            </wp:positionV>
+            <wp:extent cx="6120130" cy="5674360"/>
             <wp:effectExtent l="0" t="0" r="0" b="0"/>
-            <wp:docPr id="3" name="Рисунок 3" descr=""/>
+            <wp:wrapSquare wrapText="largest"/>
+            <wp:docPr id="3" name="Image1" descr=""/>
             <wp:cNvGraphicFramePr>
               <a:graphicFrameLocks xmlns:a="http://schemas.openxmlformats.org/drawingml/2006/main" noChangeAspect="1"/>
             </wp:cNvGraphicFramePr>
@@ -849,7 +855,7 @@
               <a:graphicData uri="http://schemas.openxmlformats.org/drawingml/2006/picture">
                 <pic:pic xmlns:pic="http://schemas.openxmlformats.org/drawingml/2006/picture">
                   <pic:nvPicPr>
-                    <pic:cNvPr id="3" name="Рисунок 3" descr=""/>
+                    <pic:cNvPr id="3" name="Image1" descr=""/>
                     <pic:cNvPicPr>
                       <a:picLocks noChangeAspect="1" noChangeArrowheads="1"/>
                     </pic:cNvPicPr>
@@ -863,7 +869,7 @@
                   <pic:spPr bwMode="auto">
                     <a:xfrm>
                       <a:off x="0" y="0"/>
-                      <a:ext cx="6120130" cy="4761230"/>
+                      <a:ext cx="6120130" cy="5674360"/>
                     </a:xfrm>
                     <a:prstGeom prst="rect">
                       <a:avLst/>
@@ -872,8 +878,31 @@
                 </pic:pic>
               </a:graphicData>
             </a:graphic>
-          </wp:inline>
+          </wp:anchor>
         </w:drawing>
+      </w:r>
+      <w:r>
+        <w:rPr>
+          <w:sz w:val="28"/>
+          <w:szCs w:val="28"/>
+        </w:rPr>
+        <w:t>Рисунок 2</w:t>
+      </w:r>
+      <w:r>
+        <w:rPr>
+          <w:i/>
+          <w:iCs/>
+          <w:sz w:val="28"/>
+          <w:szCs w:val="28"/>
+        </w:rPr>
+        <w:t xml:space="preserve"> </w:t>
+      </w:r>
+      <w:r>
+        <w:rPr>
+          <w:sz w:val="28"/>
+          <w:szCs w:val="28"/>
+        </w:rPr>
+        <w:t>– Диаграмма классов бэкенда</w:t>
       </w:r>
     </w:p>
     <w:p>
@@ -888,47 +917,19 @@
         </w:rPr>
       </w:pPr>
       <w:r>
-        <w:rPr>
-          <w:sz w:val="28"/>
-          <w:szCs w:val="28"/>
-        </w:rPr>
-        <w:t>Рисунок 2</w:t>
-      </w:r>
-      <w:r>
-        <w:rPr>
-          <w:i/>
-          <w:iCs/>
-          <w:sz w:val="28"/>
-          <w:szCs w:val="28"/>
-        </w:rPr>
-        <w:t xml:space="preserve"> </w:t>
-      </w:r>
-      <w:r>
-        <w:rPr>
-          <w:sz w:val="28"/>
-          <w:szCs w:val="28"/>
-        </w:rPr>
-        <w:t>– Диаграмма классов бэкенда</w:t>
-      </w:r>
-    </w:p>
-    <w:p>
-      <w:pPr>
-        <w:pStyle w:val="Normal"/>
-        <w:spacing w:lineRule="auto" w:line="360" w:before="0" w:after="0"/>
-        <w:contextualSpacing/>
-        <w:jc w:val="center"/>
-        <w:rPr>
-          <w:sz w:val="28"/>
-          <w:szCs w:val="28"/>
-        </w:rPr>
-      </w:pPr>
-      <w:r>
-        <w:rPr/>
         <w:drawing>
-          <wp:inline distT="0" distB="0" distL="0" distR="0">
-            <wp:extent cx="6120130" cy="6652260"/>
+          <wp:anchor behindDoc="0" distT="0" distB="0" distL="0" distR="0" simplePos="0" locked="0" layoutInCell="0" allowOverlap="1" relativeHeight="6">
+            <wp:simplePos x="0" y="0"/>
+            <wp:positionH relativeFrom="column">
+              <wp:align>center</wp:align>
+            </wp:positionH>
+            <wp:positionV relativeFrom="paragraph">
+              <wp:posOffset>635</wp:posOffset>
+            </wp:positionV>
+            <wp:extent cx="6120130" cy="5572760"/>
             <wp:effectExtent l="0" t="0" r="0" b="0"/>
-            <wp:docPr id="4" name="Рисунок 5" descr=""/>
+            <wp:wrapSquare wrapText="largest"/>
+            <wp:docPr id="4" name="Image2" descr=""/>
             <wp:cNvGraphicFramePr>
               <a:graphicFrameLocks xmlns:a="http://schemas.openxmlformats.org/drawingml/2006/main" noChangeAspect="1"/>
             </wp:cNvGraphicFramePr>
@@ -936,13 +937,102 @@
               <a:graphicData uri="http://schemas.openxmlformats.org/drawingml/2006/picture">
                 <pic:pic xmlns:pic="http://schemas.openxmlformats.org/drawingml/2006/picture">
                   <pic:nvPicPr>
-                    <pic:cNvPr id="4" name="Рисунок 5" descr=""/>
+                    <pic:cNvPr id="4" name="Image2" descr=""/>
                     <pic:cNvPicPr>
                       <a:picLocks noChangeAspect="1" noChangeArrowheads="1"/>
                     </pic:cNvPicPr>
                   </pic:nvPicPr>
                   <pic:blipFill>
                     <a:blip r:embed="rId5"/>
+                    <a:stretch>
+                      <a:fillRect/>
+                    </a:stretch>
+                  </pic:blipFill>
+                  <pic:spPr bwMode="auto">
+                    <a:xfrm>
+                      <a:off x="0" y="0"/>
+                      <a:ext cx="6120130" cy="5572760"/>
+                    </a:xfrm>
+                    <a:prstGeom prst="rect">
+                      <a:avLst/>
+                    </a:prstGeom>
+                  </pic:spPr>
+                </pic:pic>
+              </a:graphicData>
+            </a:graphic>
+          </wp:anchor>
+        </w:drawing>
+      </w:r>
+      <w:r>
+        <w:rPr>
+          <w:sz w:val="28"/>
+          <w:szCs w:val="28"/>
+        </w:rPr>
+        <w:t xml:space="preserve">Рисунок </w:t>
+      </w:r>
+      <w:r>
+        <w:rPr>
+          <w:sz w:val="28"/>
+          <w:szCs w:val="28"/>
+        </w:rPr>
+        <w:t>3</w:t>
+      </w:r>
+      <w:r>
+        <w:rPr>
+          <w:i/>
+          <w:iCs/>
+          <w:sz w:val="28"/>
+          <w:szCs w:val="28"/>
+        </w:rPr>
+        <w:t xml:space="preserve"> </w:t>
+      </w:r>
+      <w:r>
+        <w:rPr>
+          <w:sz w:val="28"/>
+          <w:szCs w:val="28"/>
+        </w:rPr>
+        <w:t xml:space="preserve">– Диаграмма классов </w:t>
+      </w:r>
+      <w:r>
+        <w:rPr>
+          <w:sz w:val="28"/>
+          <w:szCs w:val="28"/>
+        </w:rPr>
+        <w:t>фронтенда</w:t>
+      </w:r>
+    </w:p>
+    <w:p>
+      <w:pPr>
+        <w:pStyle w:val="Normal"/>
+        <w:spacing w:lineRule="auto" w:line="360" w:before="0" w:after="0"/>
+        <w:contextualSpacing/>
+        <w:jc w:val="center"/>
+        <w:rPr>
+          <w:sz w:val="28"/>
+          <w:szCs w:val="28"/>
+        </w:rPr>
+      </w:pPr>
+      <w:r>
+        <w:rPr/>
+        <w:drawing>
+          <wp:inline distT="0" distB="0" distL="0" distR="0">
+            <wp:extent cx="6120130" cy="6652260"/>
+            <wp:effectExtent l="0" t="0" r="0" b="0"/>
+            <wp:docPr id="5" name="Рисунок 5" descr=""/>
+            <wp:cNvGraphicFramePr>
+              <a:graphicFrameLocks xmlns:a="http://schemas.openxmlformats.org/drawingml/2006/main" noChangeAspect="1"/>
+            </wp:cNvGraphicFramePr>
+            <a:graphic xmlns:a="http://schemas.openxmlformats.org/drawingml/2006/main">
+              <a:graphicData uri="http://schemas.openxmlformats.org/drawingml/2006/picture">
+                <pic:pic xmlns:pic="http://schemas.openxmlformats.org/drawingml/2006/picture">
+                  <pic:nvPicPr>
+                    <pic:cNvPr id="5" name="Рисунок 5" descr=""/>
+                    <pic:cNvPicPr>
+                      <a:picLocks noChangeAspect="1" noChangeArrowheads="1"/>
+                    </pic:cNvPicPr>
+                  </pic:nvPicPr>
+                  <pic:blipFill>
+                    <a:blip r:embed="rId6"/>
                     <a:stretch>
                       <a:fillRect/>
                     </a:stretch>
@@ -988,7 +1078,29 @@
           <w:sz w:val="28"/>
           <w:szCs w:val="28"/>
         </w:rPr>
-        <w:t xml:space="preserve">Рисунок 3 </w:t>
+        <w:t xml:space="preserve">Рисунок </w:t>
+      </w:r>
+      <w:r>
+        <w:rPr>
+          <w:rFonts w:cs="Times New Roman" w:ascii="Times New Roman" w:hAnsi="Times New Roman"/>
+          <w:i w:val="false"/>
+          <w:iCs w:val="false"/>
+          <w:color w:val="auto"/>
+          <w:sz w:val="28"/>
+          <w:szCs w:val="28"/>
+        </w:rPr>
+        <w:t>4</w:t>
+      </w:r>
+      <w:r>
+        <w:rPr>
+          <w:rFonts w:cs="Times New Roman" w:ascii="Times New Roman" w:hAnsi="Times New Roman"/>
+          <w:i w:val="false"/>
+          <w:iCs w:val="false"/>
+          <w:color w:val="auto"/>
+          <w:sz w:val="28"/>
+          <w:szCs w:val="28"/>
+        </w:rPr>
+        <w:t xml:space="preserve"> </w:t>
       </w:r>
       <w:r>
         <w:rPr>
@@ -1735,7 +1847,7 @@
                 <w:sz w:val="28"/>
                 <w:szCs w:val="28"/>
               </w:rPr>
-              <w:t xml:space="preserve">ИСПОЛНИТЕЛЬ: </w:t>
+              <w:t>ИСПОЛНИТЕЛЬ:</w:t>
             </w:r>
           </w:p>
         </w:tc>
@@ -1857,7 +1969,7 @@
                 <w:sz w:val="28"/>
                 <w:szCs w:val="28"/>
               </w:rPr>
-              <w:t xml:space="preserve">"__"___________2024 г.   </w:t>
+              <w:t>"__"___________2024 г.</w:t>
             </w:r>
           </w:p>
         </w:tc>
@@ -2079,21 +2191,7 @@
           <w:sz w:val="28"/>
           <w:szCs w:val="28"/>
         </w:rPr>
-        <w:t xml:space="preserve">Реализовать систему, включающую в себя веб-сервис, веб-приложение и нативное приложение </w:t>
-      </w:r>
-      <w:r>
-        <w:rPr>
-          <w:sz w:val="28"/>
-          <w:szCs w:val="28"/>
-        </w:rPr>
-        <w:t>Tauri</w:t>
-      </w:r>
-      <w:r>
-        <w:rPr>
-          <w:sz w:val="28"/>
-          <w:szCs w:val="28"/>
-        </w:rPr>
-        <w:t>, для учета заявок на установку серверного ПО,.</w:t>
+        <w:t>Реализовать систему, включающую в себя веб-сервис, веб-приложение и нативное приложение Tauri, для учета заявок на установку серверного ПО,.</w:t>
       </w:r>
     </w:p>
     <w:p>
@@ -2262,21 +2360,7 @@
           <w:sz w:val="28"/>
           <w:szCs w:val="28"/>
         </w:rPr>
-        <w:t xml:space="preserve">Создание MVP и базового дизайна на основе </w:t>
-      </w:r>
-      <w:r>
-        <w:rPr>
-          <w:sz w:val="28"/>
-          <w:szCs w:val="28"/>
-        </w:rPr>
-        <w:t>firstbyte.ru</w:t>
-      </w:r>
-      <w:r>
-        <w:rPr>
-          <w:sz w:val="28"/>
-          <w:szCs w:val="28"/>
-        </w:rPr>
-        <w:t>;</w:t>
+        <w:t>Создание MVP и базового дизайна на основе firstbyte.ru;</w:t>
       </w:r>
     </w:p>
     <w:p>
@@ -3800,21 +3884,7 @@
           <w:sz w:val="28"/>
           <w:szCs w:val="28"/>
         </w:rPr>
-        <w:t xml:space="preserve">Страница </w:t>
-      </w:r>
-      <w:r>
-        <w:rPr>
-          <w:sz w:val="28"/>
-          <w:szCs w:val="28"/>
-        </w:rPr>
-        <w:t>аутентификации</w:t>
-      </w:r>
-      <w:r>
-        <w:rPr>
-          <w:sz w:val="28"/>
-          <w:szCs w:val="28"/>
-        </w:rPr>
-        <w:t>.</w:t>
+        <w:t>Страница аутентификации.</w:t>
       </w:r>
     </w:p>
     <w:p>
@@ -3934,21 +4004,7 @@
           <w:sz w:val="28"/>
           <w:szCs w:val="28"/>
         </w:rPr>
-        <w:t xml:space="preserve">Страница </w:t>
-      </w:r>
-      <w:r>
-        <w:rPr>
-          <w:sz w:val="28"/>
-          <w:szCs w:val="28"/>
-        </w:rPr>
-        <w:t>р</w:t>
-      </w:r>
-      <w:r>
-        <w:rPr>
-          <w:sz w:val="28"/>
-          <w:szCs w:val="28"/>
-        </w:rPr>
-        <w:t>егистрации</w:t>
+        <w:t>Страница регистрации</w:t>
       </w:r>
     </w:p>
     <w:p>
@@ -6370,28 +6426,10 @@
     </w:p>
     <w:p>
       <w:pPr>
-        <w:pStyle w:val="Normal"/>
-        <w:spacing w:lineRule="auto" w:line="360" w:before="0" w:after="0"/>
-        <w:contextualSpacing/>
-        <w:jc w:val="center"/>
-        <w:rPr>
-          <w:sz w:val="28"/>
-          <w:szCs w:val="28"/>
-        </w:rPr>
-      </w:pPr>
-      <w:r>
-        <w:rPr>
-          <w:sz w:val="28"/>
-          <w:szCs w:val="28"/>
-        </w:rPr>
-      </w:r>
-    </w:p>
-    <w:p>
-      <w:pPr>
         <w:sectPr>
-          <w:footerReference w:type="even" r:id="rId6"/>
-          <w:footerReference w:type="default" r:id="rId7"/>
-          <w:footerReference w:type="first" r:id="rId8"/>
+          <w:footerReference w:type="even" r:id="rId7"/>
+          <w:footerReference w:type="default" r:id="rId8"/>
+          <w:footerReference w:type="first" r:id="rId9"/>
           <w:type w:val="nextPage"/>
           <w:pgSz w:w="11906" w:h="16838"/>
           <w:pgMar w:left="1701" w:right="567" w:gutter="0" w:header="0" w:top="1134" w:footer="709" w:bottom="1134"/>
@@ -6402,8 +6440,9 @@
           <w:docGrid w:type="default" w:linePitch="360" w:charSpace="0"/>
         </w:sectPr>
         <w:pStyle w:val="Normal"/>
-        <w:spacing w:lineRule="auto" w:line="259" w:before="0" w:after="0"/>
+        <w:spacing w:lineRule="auto" w:line="360" w:before="0" w:after="0"/>
         <w:contextualSpacing/>
+        <w:jc w:val="center"/>
         <w:rPr>
           <w:sz w:val="28"/>
           <w:szCs w:val="28"/>
@@ -6422,7 +6461,7 @@
     <w:p>
       <w:pPr>
         <w:pStyle w:val="Normal"/>
-        <w:spacing w:lineRule="auto" w:line="360"/>
+        <w:spacing w:lineRule="auto" w:line="360" w:before="0" w:after="0"/>
         <w:jc w:val="center"/>
         <w:rPr>
           <w:b/>
@@ -6540,6 +6579,7 @@
             <w:pPr>
               <w:pStyle w:val="Normal"/>
               <w:widowControl/>
+              <w:suppressAutoHyphens w:val="true"/>
               <w:spacing w:lineRule="auto" w:line="360" w:before="0" w:after="0"/>
               <w:contextualSpacing/>
               <w:jc w:val="both"/>
@@ -6570,6 +6610,7 @@
             <w:pPr>
               <w:pStyle w:val="Normal"/>
               <w:widowControl/>
+              <w:suppressAutoHyphens w:val="true"/>
               <w:spacing w:lineRule="auto" w:line="360" w:before="0" w:after="0"/>
               <w:contextualSpacing/>
               <w:jc w:val="both"/>
@@ -6600,6 +6641,7 @@
             <w:pPr>
               <w:pStyle w:val="Normal"/>
               <w:widowControl/>
+              <w:suppressAutoHyphens w:val="true"/>
               <w:spacing w:lineRule="auto" w:line="360" w:before="0" w:after="0"/>
               <w:contextualSpacing/>
               <w:jc w:val="both"/>
@@ -6631,6 +6673,7 @@
             <w:pPr>
               <w:pStyle w:val="Normal"/>
               <w:widowControl/>
+              <w:suppressAutoHyphens w:val="true"/>
               <w:spacing w:lineRule="auto" w:line="360" w:before="0" w:after="0"/>
               <w:contextualSpacing/>
               <w:jc w:val="both"/>
@@ -6661,6 +6704,7 @@
             <w:pPr>
               <w:pStyle w:val="Normal"/>
               <w:widowControl/>
+              <w:suppressAutoHyphens w:val="true"/>
               <w:spacing w:lineRule="auto" w:line="360" w:before="0" w:after="0"/>
               <w:contextualSpacing/>
               <w:jc w:val="left"/>
@@ -6691,6 +6735,7 @@
             <w:pPr>
               <w:pStyle w:val="Normal"/>
               <w:widowControl/>
+              <w:suppressAutoHyphens w:val="true"/>
               <w:spacing w:lineRule="auto" w:line="360" w:before="0" w:after="0"/>
               <w:contextualSpacing/>
               <w:jc w:val="left"/>
@@ -6724,6 +6769,7 @@
             <w:pPr>
               <w:pStyle w:val="Normal"/>
               <w:widowControl/>
+              <w:suppressAutoHyphens w:val="true"/>
               <w:spacing w:lineRule="auto" w:line="360" w:before="0" w:after="0"/>
               <w:contextualSpacing/>
               <w:jc w:val="both"/>
@@ -6771,6 +6817,7 @@
             <w:pPr>
               <w:pStyle w:val="Normal"/>
               <w:widowControl/>
+              <w:suppressAutoHyphens w:val="true"/>
               <w:spacing w:lineRule="auto" w:line="360" w:before="0" w:after="0"/>
               <w:contextualSpacing/>
               <w:jc w:val="both"/>
@@ -6800,6 +6847,7 @@
             <w:pPr>
               <w:pStyle w:val="Normal"/>
               <w:widowControl/>
+              <w:suppressAutoHyphens w:val="true"/>
               <w:spacing w:lineRule="auto" w:line="360" w:before="0" w:after="0"/>
               <w:contextualSpacing/>
               <w:jc w:val="both"/>
@@ -6828,6 +6876,7 @@
             <w:pPr>
               <w:pStyle w:val="Normal"/>
               <w:widowControl/>
+              <w:suppressAutoHyphens w:val="true"/>
               <w:spacing w:lineRule="auto" w:line="360" w:before="0" w:after="0"/>
               <w:contextualSpacing/>
               <w:jc w:val="both"/>
@@ -6856,6 +6905,7 @@
             <w:pPr>
               <w:pStyle w:val="Normal"/>
               <w:widowControl/>
+              <w:suppressAutoHyphens w:val="true"/>
               <w:spacing w:lineRule="auto" w:line="360" w:before="0" w:after="0"/>
               <w:contextualSpacing/>
               <w:jc w:val="left"/>
@@ -6879,6 +6929,7 @@
             <w:pPr>
               <w:pStyle w:val="Normal"/>
               <w:widowControl/>
+              <w:suppressAutoHyphens w:val="true"/>
               <w:spacing w:lineRule="auto" w:line="360" w:before="0" w:after="0"/>
               <w:contextualSpacing/>
               <w:jc w:val="left"/>
@@ -6902,6 +6953,7 @@
             <w:pPr>
               <w:pStyle w:val="Normal"/>
               <w:widowControl/>
+              <w:suppressAutoHyphens w:val="true"/>
               <w:spacing w:lineRule="auto" w:line="360" w:before="0" w:after="0"/>
               <w:contextualSpacing/>
               <w:jc w:val="left"/>
@@ -6925,6 +6977,7 @@
             <w:pPr>
               <w:pStyle w:val="Normal"/>
               <w:widowControl/>
+              <w:suppressAutoHyphens w:val="true"/>
               <w:spacing w:lineRule="auto" w:line="360" w:before="0" w:after="0"/>
               <w:contextualSpacing/>
               <w:jc w:val="left"/>
@@ -6948,6 +7001,7 @@
             <w:pPr>
               <w:pStyle w:val="Normal"/>
               <w:widowControl/>
+              <w:suppressAutoHyphens w:val="true"/>
               <w:spacing w:lineRule="auto" w:line="360" w:before="0" w:after="0"/>
               <w:contextualSpacing/>
               <w:jc w:val="left"/>
@@ -6977,21 +7031,21 @@
             <w:pPr>
               <w:pStyle w:val="Normal"/>
               <w:widowControl/>
-              <w:spacing w:lineRule="auto" w:line="360" w:before="0" w:after="0"/>
-              <w:contextualSpacing/>
-              <w:jc w:val="left"/>
-              <w:rPr>
-                <w:sz w:val="28"/>
-                <w:szCs w:val="28"/>
-                <w:lang w:val="en-US"/>
-              </w:rPr>
-            </w:pPr>
-            <w:r>
-              <w:rPr>
-                <w:kern w:val="0"/>
-                <w:sz w:val="28"/>
-                <w:szCs w:val="28"/>
-                <w:lang w:val="en-US" w:bidi="ar-SA"/>
+              <w:suppressAutoHyphens w:val="true"/>
+              <w:spacing w:lineRule="auto" w:line="360" w:before="0" w:after="0"/>
+              <w:contextualSpacing/>
+              <w:jc w:val="left"/>
+              <w:rPr>
+                <w:sz w:val="28"/>
+                <w:szCs w:val="28"/>
+                <w:lang w:val="en-US"/>
+              </w:rPr>
+            </w:pPr>
+            <w:r>
+              <w:rPr>
+                <w:sz w:val="28"/>
+                <w:szCs w:val="28"/>
+                <w:lang w:val="en-US"/>
               </w:rPr>
             </w:r>
           </w:p>
@@ -7008,6 +7062,7 @@
             <w:pPr>
               <w:pStyle w:val="Normal"/>
               <w:widowControl/>
+              <w:suppressAutoHyphens w:val="true"/>
               <w:spacing w:lineRule="auto" w:line="360" w:before="0" w:after="0"/>
               <w:contextualSpacing/>
               <w:jc w:val="both"/>
@@ -7055,6 +7110,7 @@
             <w:pPr>
               <w:pStyle w:val="Normal"/>
               <w:widowControl/>
+              <w:suppressAutoHyphens w:val="true"/>
               <w:spacing w:lineRule="auto" w:line="360" w:before="0" w:after="0"/>
               <w:contextualSpacing/>
               <w:jc w:val="both"/>
@@ -7084,6 +7140,7 @@
             <w:pPr>
               <w:pStyle w:val="Normal"/>
               <w:widowControl/>
+              <w:suppressAutoHyphens w:val="true"/>
               <w:spacing w:lineRule="auto" w:line="360" w:before="0" w:after="0"/>
               <w:contextualSpacing/>
               <w:jc w:val="both"/>
@@ -7112,6 +7169,7 @@
             <w:pPr>
               <w:pStyle w:val="Normal"/>
               <w:widowControl/>
+              <w:suppressAutoHyphens w:val="true"/>
               <w:spacing w:lineRule="auto" w:line="360" w:before="0" w:after="0"/>
               <w:contextualSpacing/>
               <w:jc w:val="both"/>
@@ -7140,6 +7198,7 @@
             <w:pPr>
               <w:pStyle w:val="Normal"/>
               <w:widowControl/>
+              <w:suppressAutoHyphens w:val="true"/>
               <w:spacing w:lineRule="auto" w:line="360" w:before="0" w:after="0"/>
               <w:contextualSpacing/>
               <w:jc w:val="left"/>
@@ -7163,6 +7222,7 @@
             <w:pPr>
               <w:pStyle w:val="Normal"/>
               <w:widowControl/>
+              <w:suppressAutoHyphens w:val="true"/>
               <w:spacing w:lineRule="auto" w:line="360" w:before="0" w:after="0"/>
               <w:contextualSpacing/>
               <w:jc w:val="left"/>
@@ -7186,6 +7246,7 @@
             <w:pPr>
               <w:pStyle w:val="Normal"/>
               <w:widowControl/>
+              <w:suppressAutoHyphens w:val="true"/>
               <w:spacing w:lineRule="auto" w:line="360" w:before="0" w:after="0"/>
               <w:contextualSpacing/>
               <w:jc w:val="left"/>
@@ -7209,6 +7270,7 @@
             <w:pPr>
               <w:pStyle w:val="Normal"/>
               <w:widowControl/>
+              <w:suppressAutoHyphens w:val="true"/>
               <w:spacing w:lineRule="auto" w:line="360" w:before="0" w:after="0"/>
               <w:contextualSpacing/>
               <w:jc w:val="left"/>
@@ -7238,6 +7300,7 @@
             <w:pPr>
               <w:pStyle w:val="Normal"/>
               <w:widowControl/>
+              <w:suppressAutoHyphens w:val="true"/>
               <w:spacing w:lineRule="auto" w:line="360" w:before="0" w:after="0"/>
               <w:contextualSpacing/>
               <w:jc w:val="left"/>
@@ -7262,21 +7325,21 @@
             <w:pPr>
               <w:pStyle w:val="Normal"/>
               <w:widowControl/>
-              <w:spacing w:lineRule="auto" w:line="360" w:before="0" w:after="0"/>
-              <w:contextualSpacing/>
-              <w:jc w:val="left"/>
-              <w:rPr>
-                <w:sz w:val="28"/>
-                <w:szCs w:val="28"/>
-                <w:lang w:val="en-US"/>
-              </w:rPr>
-            </w:pPr>
-            <w:r>
-              <w:rPr>
-                <w:kern w:val="0"/>
-                <w:sz w:val="28"/>
-                <w:szCs w:val="28"/>
-                <w:lang w:val="en-US" w:bidi="ar-SA"/>
+              <w:suppressAutoHyphens w:val="true"/>
+              <w:spacing w:lineRule="auto" w:line="360" w:before="0" w:after="0"/>
+              <w:contextualSpacing/>
+              <w:jc w:val="left"/>
+              <w:rPr>
+                <w:sz w:val="28"/>
+                <w:szCs w:val="28"/>
+                <w:lang w:val="en-US"/>
+              </w:rPr>
+            </w:pPr>
+            <w:r>
+              <w:rPr>
+                <w:sz w:val="28"/>
+                <w:szCs w:val="28"/>
+                <w:lang w:val="en-US"/>
               </w:rPr>
             </w:r>
           </w:p>
@@ -7293,6 +7356,7 @@
             <w:pPr>
               <w:pStyle w:val="Normal"/>
               <w:widowControl/>
+              <w:suppressAutoHyphens w:val="true"/>
               <w:spacing w:lineRule="auto" w:line="360" w:before="0" w:after="0"/>
               <w:contextualSpacing/>
               <w:jc w:val="both"/>
@@ -7340,6 +7404,7 @@
             <w:pPr>
               <w:pStyle w:val="Normal"/>
               <w:widowControl/>
+              <w:suppressAutoHyphens w:val="true"/>
               <w:spacing w:lineRule="auto" w:line="360" w:before="0" w:after="0"/>
               <w:contextualSpacing/>
               <w:jc w:val="both"/>
@@ -7369,6 +7434,7 @@
             <w:pPr>
               <w:pStyle w:val="Normal"/>
               <w:widowControl/>
+              <w:suppressAutoHyphens w:val="true"/>
               <w:spacing w:lineRule="auto" w:line="360" w:before="0" w:after="0"/>
               <w:contextualSpacing/>
               <w:jc w:val="both"/>
@@ -7397,6 +7463,7 @@
             <w:pPr>
               <w:pStyle w:val="Normal"/>
               <w:widowControl/>
+              <w:suppressAutoHyphens w:val="true"/>
               <w:spacing w:lineRule="auto" w:line="360" w:before="0" w:after="0"/>
               <w:contextualSpacing/>
               <w:jc w:val="both"/>
@@ -7427,6 +7494,7 @@
             <w:pPr>
               <w:pStyle w:val="Normal"/>
               <w:widowControl/>
+              <w:suppressAutoHyphens w:val="true"/>
               <w:spacing w:lineRule="auto" w:line="360" w:before="0" w:after="0"/>
               <w:contextualSpacing/>
               <w:jc w:val="left"/>
@@ -7456,21 +7524,21 @@
             <w:pPr>
               <w:pStyle w:val="Normal"/>
               <w:widowControl/>
-              <w:spacing w:lineRule="auto" w:line="360" w:before="0" w:after="0"/>
-              <w:contextualSpacing/>
-              <w:jc w:val="left"/>
-              <w:rPr>
-                <w:sz w:val="28"/>
-                <w:szCs w:val="28"/>
-                <w:lang w:val="en-US"/>
-              </w:rPr>
-            </w:pPr>
-            <w:r>
-              <w:rPr>
-                <w:kern w:val="0"/>
-                <w:sz w:val="28"/>
-                <w:szCs w:val="28"/>
-                <w:lang w:val="en-US" w:bidi="ar-SA"/>
+              <w:suppressAutoHyphens w:val="true"/>
+              <w:spacing w:lineRule="auto" w:line="360" w:before="0" w:after="0"/>
+              <w:contextualSpacing/>
+              <w:jc w:val="left"/>
+              <w:rPr>
+                <w:sz w:val="28"/>
+                <w:szCs w:val="28"/>
+                <w:lang w:val="en-US"/>
+              </w:rPr>
+            </w:pPr>
+            <w:r>
+              <w:rPr>
+                <w:sz w:val="28"/>
+                <w:szCs w:val="28"/>
+                <w:lang w:val="en-US"/>
               </w:rPr>
             </w:r>
           </w:p>
@@ -7487,6 +7555,7 @@
             <w:pPr>
               <w:pStyle w:val="Normal"/>
               <w:widowControl/>
+              <w:suppressAutoHyphens w:val="true"/>
               <w:spacing w:lineRule="auto" w:line="360" w:before="0" w:after="0"/>
               <w:contextualSpacing/>
               <w:jc w:val="both"/>
@@ -7552,6 +7621,7 @@
             <w:pPr>
               <w:pStyle w:val="Normal"/>
               <w:widowControl/>
+              <w:suppressAutoHyphens w:val="true"/>
               <w:spacing w:lineRule="auto" w:line="360" w:before="0" w:after="0"/>
               <w:contextualSpacing/>
               <w:jc w:val="both"/>
@@ -7581,6 +7651,7 @@
             <w:pPr>
               <w:pStyle w:val="Normal"/>
               <w:widowControl/>
+              <w:suppressAutoHyphens w:val="true"/>
               <w:spacing w:lineRule="auto" w:line="360" w:before="0" w:after="0"/>
               <w:contextualSpacing/>
               <w:jc w:val="both"/>
@@ -7609,6 +7680,7 @@
             <w:pPr>
               <w:pStyle w:val="Normal"/>
               <w:widowControl/>
+              <w:suppressAutoHyphens w:val="true"/>
               <w:spacing w:lineRule="auto" w:line="360" w:before="0" w:after="0"/>
               <w:contextualSpacing/>
               <w:jc w:val="both"/>
@@ -7637,6 +7709,7 @@
             <w:pPr>
               <w:pStyle w:val="Normal"/>
               <w:widowControl/>
+              <w:suppressAutoHyphens w:val="true"/>
               <w:spacing w:lineRule="auto" w:line="360" w:before="0" w:after="0"/>
               <w:contextualSpacing/>
               <w:jc w:val="left"/>
@@ -7660,6 +7733,7 @@
             <w:pPr>
               <w:pStyle w:val="Normal"/>
               <w:widowControl/>
+              <w:suppressAutoHyphens w:val="true"/>
               <w:spacing w:lineRule="auto" w:line="360" w:before="0" w:after="0"/>
               <w:contextualSpacing/>
               <w:jc w:val="left"/>
@@ -7683,6 +7757,7 @@
             <w:pPr>
               <w:pStyle w:val="Normal"/>
               <w:widowControl/>
+              <w:suppressAutoHyphens w:val="true"/>
               <w:spacing w:lineRule="auto" w:line="360" w:before="0" w:after="0"/>
               <w:contextualSpacing/>
               <w:jc w:val="left"/>
@@ -7715,6 +7790,7 @@
             <w:pPr>
               <w:pStyle w:val="Normal"/>
               <w:widowControl/>
+              <w:suppressAutoHyphens w:val="true"/>
               <w:spacing w:lineRule="auto" w:line="360" w:before="0" w:after="0"/>
               <w:contextualSpacing/>
               <w:jc w:val="left"/>
@@ -7747,6 +7823,7 @@
             <w:pPr>
               <w:pStyle w:val="Normal"/>
               <w:widowControl/>
+              <w:suppressAutoHyphens w:val="true"/>
               <w:spacing w:lineRule="auto" w:line="360" w:before="0" w:after="0"/>
               <w:contextualSpacing/>
               <w:jc w:val="left"/>
@@ -7779,6 +7856,7 @@
             <w:pPr>
               <w:pStyle w:val="Normal"/>
               <w:widowControl/>
+              <w:suppressAutoHyphens w:val="true"/>
               <w:spacing w:lineRule="auto" w:line="360" w:before="0" w:after="0"/>
               <w:contextualSpacing/>
               <w:jc w:val="left"/>
@@ -7808,6 +7886,7 @@
             <w:pPr>
               <w:pStyle w:val="Normal"/>
               <w:widowControl/>
+              <w:suppressAutoHyphens w:val="true"/>
               <w:spacing w:lineRule="auto" w:line="360" w:before="0" w:after="0"/>
               <w:contextualSpacing/>
               <w:jc w:val="left"/>
@@ -7833,6 +7912,7 @@
             <w:pPr>
               <w:pStyle w:val="Normal"/>
               <w:widowControl/>
+              <w:suppressAutoHyphens w:val="true"/>
               <w:spacing w:lineRule="auto" w:line="360" w:before="0" w:after="0"/>
               <w:contextualSpacing/>
               <w:jc w:val="left"/>
@@ -7865,6 +7945,7 @@
             <w:pPr>
               <w:pStyle w:val="Normal"/>
               <w:widowControl/>
+              <w:suppressAutoHyphens w:val="true"/>
               <w:spacing w:lineRule="auto" w:line="360" w:before="0" w:after="0"/>
               <w:contextualSpacing/>
               <w:jc w:val="left"/>
@@ -7897,6 +7978,7 @@
             <w:pPr>
               <w:pStyle w:val="Normal"/>
               <w:widowControl/>
+              <w:suppressAutoHyphens w:val="true"/>
               <w:spacing w:lineRule="auto" w:line="360" w:before="0" w:after="0"/>
               <w:contextualSpacing/>
               <w:jc w:val="left"/>
@@ -7929,6 +8011,7 @@
             <w:pPr>
               <w:pStyle w:val="Normal"/>
               <w:widowControl/>
+              <w:suppressAutoHyphens w:val="true"/>
               <w:spacing w:lineRule="auto" w:line="360" w:before="0" w:after="0"/>
               <w:contextualSpacing/>
               <w:jc w:val="both"/>
@@ -7994,6 +8077,7 @@
             <w:pPr>
               <w:pStyle w:val="Normal"/>
               <w:widowControl/>
+              <w:suppressAutoHyphens w:val="true"/>
               <w:spacing w:lineRule="auto" w:line="360" w:before="0" w:after="0"/>
               <w:contextualSpacing/>
               <w:jc w:val="both"/>
@@ -8023,6 +8107,7 @@
             <w:pPr>
               <w:pStyle w:val="Normal"/>
               <w:widowControl/>
+              <w:suppressAutoHyphens w:val="true"/>
               <w:spacing w:lineRule="auto" w:line="360" w:before="0" w:after="0"/>
               <w:contextualSpacing/>
               <w:jc w:val="both"/>
@@ -8052,6 +8137,7 @@
             <w:pPr>
               <w:pStyle w:val="Normal"/>
               <w:widowControl/>
+              <w:suppressAutoHyphens w:val="true"/>
               <w:spacing w:lineRule="auto" w:line="360" w:before="0" w:after="0"/>
               <w:contextualSpacing/>
               <w:jc w:val="both"/>
@@ -8074,6 +8160,7 @@
             <w:pPr>
               <w:pStyle w:val="Normal"/>
               <w:widowControl/>
+              <w:suppressAutoHyphens w:val="true"/>
               <w:spacing w:lineRule="auto" w:line="360" w:before="0" w:after="0"/>
               <w:contextualSpacing/>
               <w:jc w:val="both"/>
@@ -8102,6 +8189,7 @@
             <w:pPr>
               <w:pStyle w:val="Normal"/>
               <w:widowControl/>
+              <w:suppressAutoHyphens w:val="true"/>
               <w:spacing w:lineRule="auto" w:line="360" w:before="0" w:after="0"/>
               <w:contextualSpacing/>
               <w:jc w:val="left"/>
@@ -8125,6 +8213,7 @@
             <w:pPr>
               <w:pStyle w:val="Normal"/>
               <w:widowControl/>
+              <w:suppressAutoHyphens w:val="true"/>
               <w:spacing w:lineRule="auto" w:line="360" w:before="0" w:after="0"/>
               <w:contextualSpacing/>
               <w:jc w:val="left"/>
@@ -8148,6 +8237,7 @@
             <w:pPr>
               <w:pStyle w:val="Normal"/>
               <w:widowControl/>
+              <w:suppressAutoHyphens w:val="true"/>
               <w:spacing w:lineRule="auto" w:line="360" w:before="0" w:after="0"/>
               <w:contextualSpacing/>
               <w:jc w:val="left"/>
@@ -8171,21 +8261,21 @@
             <w:pPr>
               <w:pStyle w:val="Normal"/>
               <w:widowControl/>
-              <w:spacing w:lineRule="auto" w:line="360" w:before="0" w:after="0"/>
-              <w:contextualSpacing/>
-              <w:jc w:val="left"/>
-              <w:rPr>
-                <w:sz w:val="28"/>
-                <w:szCs w:val="28"/>
-                <w:lang w:val="en-US"/>
-              </w:rPr>
-            </w:pPr>
-            <w:r>
-              <w:rPr>
-                <w:kern w:val="0"/>
-                <w:sz w:val="28"/>
-                <w:szCs w:val="28"/>
-                <w:lang w:val="en-US" w:bidi="ar-SA"/>
+              <w:suppressAutoHyphens w:val="true"/>
+              <w:spacing w:lineRule="auto" w:line="360" w:before="0" w:after="0"/>
+              <w:contextualSpacing/>
+              <w:jc w:val="left"/>
+              <w:rPr>
+                <w:sz w:val="28"/>
+                <w:szCs w:val="28"/>
+                <w:lang w:val="en-US"/>
+              </w:rPr>
+            </w:pPr>
+            <w:r>
+              <w:rPr>
+                <w:sz w:val="28"/>
+                <w:szCs w:val="28"/>
+                <w:lang w:val="en-US"/>
               </w:rPr>
             </w:r>
           </w:p>
@@ -8199,6 +8289,7 @@
             <w:pPr>
               <w:pStyle w:val="Normal"/>
               <w:widowControl/>
+              <w:suppressAutoHyphens w:val="true"/>
               <w:spacing w:lineRule="auto" w:line="360" w:before="0" w:after="0"/>
               <w:contextualSpacing/>
               <w:jc w:val="left"/>
@@ -8231,6 +8322,7 @@
             <w:pPr>
               <w:pStyle w:val="Normal"/>
               <w:widowControl/>
+              <w:suppressAutoHyphens w:val="true"/>
               <w:spacing w:lineRule="auto" w:line="360" w:before="0" w:after="0"/>
               <w:contextualSpacing/>
               <w:jc w:val="left"/>
@@ -8263,6 +8355,7 @@
             <w:pPr>
               <w:pStyle w:val="Normal"/>
               <w:widowControl/>
+              <w:suppressAutoHyphens w:val="true"/>
               <w:spacing w:lineRule="auto" w:line="360" w:before="0" w:after="0"/>
               <w:contextualSpacing/>
               <w:jc w:val="left"/>
@@ -8295,6 +8388,7 @@
             <w:pPr>
               <w:pStyle w:val="Normal"/>
               <w:widowControl/>
+              <w:suppressAutoHyphens w:val="true"/>
               <w:spacing w:lineRule="auto" w:line="360" w:before="0" w:after="0"/>
               <w:contextualSpacing/>
               <w:jc w:val="left"/>
@@ -8327,6 +8421,7 @@
             <w:pPr>
               <w:pStyle w:val="Normal"/>
               <w:widowControl/>
+              <w:suppressAutoHyphens w:val="true"/>
               <w:spacing w:lineRule="auto" w:line="360" w:before="0" w:after="0"/>
               <w:contextualSpacing/>
               <w:jc w:val="left"/>
@@ -8350,6 +8445,7 @@
             <w:pPr>
               <w:pStyle w:val="Normal"/>
               <w:widowControl/>
+              <w:suppressAutoHyphens w:val="true"/>
               <w:spacing w:lineRule="auto" w:line="360" w:before="0" w:after="0"/>
               <w:contextualSpacing/>
               <w:jc w:val="left"/>
@@ -8373,6 +8469,7 @@
             <w:pPr>
               <w:pStyle w:val="Normal"/>
               <w:widowControl/>
+              <w:suppressAutoHyphens w:val="true"/>
               <w:spacing w:lineRule="auto" w:line="360" w:before="0" w:after="0"/>
               <w:contextualSpacing/>
               <w:jc w:val="left"/>
@@ -8396,6 +8493,7 @@
             <w:pPr>
               <w:pStyle w:val="Normal"/>
               <w:widowControl/>
+              <w:suppressAutoHyphens w:val="true"/>
               <w:spacing w:lineRule="auto" w:line="360" w:before="0" w:after="0"/>
               <w:contextualSpacing/>
               <w:jc w:val="left"/>
@@ -8419,6 +8517,7 @@
             <w:pPr>
               <w:pStyle w:val="Normal"/>
               <w:widowControl/>
+              <w:suppressAutoHyphens w:val="true"/>
               <w:spacing w:lineRule="auto" w:line="360" w:before="0" w:after="0"/>
               <w:contextualSpacing/>
               <w:jc w:val="left"/>
@@ -8442,6 +8541,7 @@
             <w:pPr>
               <w:pStyle w:val="Normal"/>
               <w:widowControl/>
+              <w:suppressAutoHyphens w:val="true"/>
               <w:spacing w:lineRule="auto" w:line="360" w:before="0" w:after="0"/>
               <w:contextualSpacing/>
               <w:jc w:val="left"/>
@@ -8465,6 +8565,7 @@
             <w:pPr>
               <w:pStyle w:val="Normal"/>
               <w:widowControl/>
+              <w:suppressAutoHyphens w:val="true"/>
               <w:spacing w:lineRule="auto" w:line="360" w:before="0" w:after="0"/>
               <w:contextualSpacing/>
               <w:jc w:val="left"/>
@@ -8497,6 +8598,7 @@
             <w:pPr>
               <w:pStyle w:val="Normal"/>
               <w:widowControl/>
+              <w:suppressAutoHyphens w:val="true"/>
               <w:spacing w:lineRule="auto" w:line="360" w:before="0" w:after="0"/>
               <w:contextualSpacing/>
               <w:jc w:val="both"/>
@@ -8562,6 +8664,7 @@
             <w:pPr>
               <w:pStyle w:val="Normal"/>
               <w:widowControl/>
+              <w:suppressAutoHyphens w:val="true"/>
               <w:spacing w:lineRule="auto" w:line="360" w:before="0" w:after="0"/>
               <w:contextualSpacing/>
               <w:jc w:val="both"/>
@@ -8600,6 +8703,7 @@
             <w:pPr>
               <w:pStyle w:val="Normal"/>
               <w:widowControl/>
+              <w:suppressAutoHyphens w:val="true"/>
               <w:spacing w:lineRule="auto" w:line="360" w:before="0" w:after="0"/>
               <w:contextualSpacing/>
               <w:jc w:val="both"/>
@@ -8629,6 +8733,7 @@
             <w:pPr>
               <w:pStyle w:val="Normal"/>
               <w:widowControl/>
+              <w:suppressAutoHyphens w:val="true"/>
               <w:spacing w:lineRule="auto" w:line="360" w:before="0" w:after="0"/>
               <w:contextualSpacing/>
               <w:jc w:val="both"/>
@@ -8666,6 +8771,7 @@
             <w:pPr>
               <w:pStyle w:val="Normal"/>
               <w:widowControl/>
+              <w:suppressAutoHyphens w:val="true"/>
               <w:spacing w:lineRule="auto" w:line="360" w:before="0" w:after="0"/>
               <w:contextualSpacing/>
               <w:jc w:val="left"/>
@@ -8695,6 +8801,7 @@
             <w:pPr>
               <w:pStyle w:val="Normal"/>
               <w:widowControl/>
+              <w:suppressAutoHyphens w:val="true"/>
               <w:spacing w:lineRule="auto" w:line="360" w:before="0" w:after="0"/>
               <w:contextualSpacing/>
               <w:jc w:val="left"/>
@@ -8727,6 +8834,7 @@
             <w:pPr>
               <w:pStyle w:val="Normal"/>
               <w:widowControl/>
+              <w:suppressAutoHyphens w:val="true"/>
               <w:spacing w:lineRule="auto" w:line="360" w:before="0" w:after="0"/>
               <w:contextualSpacing/>
               <w:jc w:val="left"/>
@@ -8759,6 +8867,7 @@
             <w:pPr>
               <w:pStyle w:val="Normal"/>
               <w:widowControl/>
+              <w:suppressAutoHyphens w:val="true"/>
               <w:spacing w:lineRule="auto" w:line="360" w:before="0" w:after="0"/>
               <w:contextualSpacing/>
               <w:jc w:val="left"/>
@@ -8791,6 +8900,7 @@
             <w:pPr>
               <w:pStyle w:val="Normal"/>
               <w:widowControl/>
+              <w:suppressAutoHyphens w:val="true"/>
               <w:spacing w:lineRule="auto" w:line="360" w:before="0" w:after="0"/>
               <w:contextualSpacing/>
               <w:jc w:val="left"/>
@@ -8823,6 +8933,7 @@
             <w:pPr>
               <w:pStyle w:val="Normal"/>
               <w:widowControl/>
+              <w:suppressAutoHyphens w:val="true"/>
               <w:spacing w:lineRule="auto" w:line="360" w:before="0" w:after="0"/>
               <w:contextualSpacing/>
               <w:jc w:val="left"/>
@@ -8846,6 +8957,7 @@
             <w:pPr>
               <w:pStyle w:val="Normal"/>
               <w:widowControl/>
+              <w:suppressAutoHyphens w:val="true"/>
               <w:spacing w:lineRule="auto" w:line="360" w:before="0" w:after="0"/>
               <w:contextualSpacing/>
               <w:jc w:val="left"/>
@@ -8869,6 +8981,7 @@
             <w:pPr>
               <w:pStyle w:val="Normal"/>
               <w:widowControl/>
+              <w:suppressAutoHyphens w:val="true"/>
               <w:spacing w:lineRule="auto" w:line="360" w:before="0" w:after="0"/>
               <w:contextualSpacing/>
               <w:jc w:val="left"/>
@@ -8892,6 +9005,7 @@
             <w:pPr>
               <w:pStyle w:val="Normal"/>
               <w:widowControl/>
+              <w:suppressAutoHyphens w:val="true"/>
               <w:spacing w:lineRule="auto" w:line="360" w:before="0" w:after="0"/>
               <w:contextualSpacing/>
               <w:jc w:val="left"/>
@@ -8915,6 +9029,7 @@
             <w:pPr>
               <w:pStyle w:val="Normal"/>
               <w:widowControl/>
+              <w:suppressAutoHyphens w:val="true"/>
               <w:spacing w:lineRule="auto" w:line="360" w:before="0" w:after="0"/>
               <w:contextualSpacing/>
               <w:jc w:val="left"/>
@@ -8938,6 +9053,7 @@
             <w:pPr>
               <w:pStyle w:val="Normal"/>
               <w:widowControl/>
+              <w:suppressAutoHyphens w:val="true"/>
               <w:spacing w:lineRule="auto" w:line="360" w:before="0" w:after="0"/>
               <w:contextualSpacing/>
               <w:jc w:val="left"/>
@@ -8961,6 +9077,7 @@
             <w:pPr>
               <w:pStyle w:val="Normal"/>
               <w:widowControl/>
+              <w:suppressAutoHyphens w:val="true"/>
               <w:spacing w:lineRule="auto" w:line="360" w:before="0" w:after="0"/>
               <w:contextualSpacing/>
               <w:jc w:val="left"/>
@@ -8984,6 +9101,7 @@
             <w:pPr>
               <w:pStyle w:val="Normal"/>
               <w:widowControl/>
+              <w:suppressAutoHyphens w:val="true"/>
               <w:spacing w:lineRule="auto" w:line="360" w:before="0" w:after="0"/>
               <w:contextualSpacing/>
               <w:jc w:val="left"/>
@@ -9016,6 +9134,7 @@
             <w:pPr>
               <w:pStyle w:val="Normal"/>
               <w:widowControl/>
+              <w:suppressAutoHyphens w:val="true"/>
               <w:spacing w:lineRule="auto" w:line="360" w:before="0" w:after="0"/>
               <w:contextualSpacing/>
               <w:jc w:val="left"/>
@@ -9048,6 +9167,7 @@
             <w:pPr>
               <w:pStyle w:val="Normal"/>
               <w:widowControl/>
+              <w:suppressAutoHyphens w:val="true"/>
               <w:spacing w:lineRule="auto" w:line="360" w:before="0" w:after="0"/>
               <w:contextualSpacing/>
               <w:jc w:val="left"/>
@@ -9080,6 +9200,7 @@
             <w:pPr>
               <w:pStyle w:val="Normal"/>
               <w:widowControl/>
+              <w:suppressAutoHyphens w:val="true"/>
               <w:spacing w:lineRule="auto" w:line="360" w:before="0" w:after="0"/>
               <w:contextualSpacing/>
               <w:jc w:val="left"/>
@@ -9112,6 +9233,7 @@
             <w:pPr>
               <w:pStyle w:val="Normal"/>
               <w:widowControl/>
+              <w:suppressAutoHyphens w:val="true"/>
               <w:spacing w:lineRule="auto" w:line="360" w:before="0" w:after="0"/>
               <w:contextualSpacing/>
               <w:jc w:val="left"/>
@@ -9144,6 +9266,7 @@
             <w:pPr>
               <w:pStyle w:val="Normal"/>
               <w:widowControl/>
+              <w:suppressAutoHyphens w:val="true"/>
               <w:spacing w:lineRule="auto" w:line="360" w:before="0" w:after="0"/>
               <w:contextualSpacing/>
               <w:jc w:val="left"/>
@@ -9176,6 +9299,7 @@
             <w:pPr>
               <w:pStyle w:val="Normal"/>
               <w:widowControl/>
+              <w:suppressAutoHyphens w:val="true"/>
               <w:spacing w:lineRule="auto" w:line="360" w:before="0" w:after="0"/>
               <w:contextualSpacing/>
               <w:jc w:val="left"/>
@@ -9208,6 +9332,7 @@
             <w:pPr>
               <w:pStyle w:val="Normal"/>
               <w:widowControl/>
+              <w:suppressAutoHyphens w:val="true"/>
               <w:spacing w:lineRule="auto" w:line="360" w:before="0" w:after="0"/>
               <w:contextualSpacing/>
               <w:jc w:val="left"/>
@@ -9240,6 +9365,7 @@
             <w:pPr>
               <w:pStyle w:val="Normal"/>
               <w:widowControl/>
+              <w:suppressAutoHyphens w:val="true"/>
               <w:spacing w:lineRule="auto" w:line="360" w:before="0" w:after="0"/>
               <w:contextualSpacing/>
               <w:jc w:val="left"/>
@@ -9272,6 +9398,7 @@
             <w:pPr>
               <w:pStyle w:val="Normal"/>
               <w:widowControl/>
+              <w:suppressAutoHyphens w:val="true"/>
               <w:spacing w:lineRule="auto" w:line="360" w:before="0" w:after="0"/>
               <w:contextualSpacing/>
               <w:jc w:val="left"/>
@@ -9304,6 +9431,7 @@
             <w:pPr>
               <w:pStyle w:val="Normal"/>
               <w:widowControl/>
+              <w:suppressAutoHyphens w:val="true"/>
               <w:spacing w:lineRule="auto" w:line="360" w:before="0" w:after="0"/>
               <w:contextualSpacing/>
               <w:jc w:val="left"/>
@@ -9336,6 +9464,7 @@
             <w:pPr>
               <w:pStyle w:val="Normal"/>
               <w:widowControl/>
+              <w:suppressAutoHyphens w:val="true"/>
               <w:spacing w:lineRule="auto" w:line="360" w:before="0" w:after="0"/>
               <w:contextualSpacing/>
               <w:jc w:val="left"/>
@@ -9359,6 +9488,7 @@
             <w:pPr>
               <w:pStyle w:val="Normal"/>
               <w:widowControl/>
+              <w:suppressAutoHyphens w:val="true"/>
               <w:spacing w:lineRule="auto" w:line="360" w:before="0" w:after="0"/>
               <w:contextualSpacing/>
               <w:jc w:val="left"/>
@@ -9391,6 +9521,7 @@
             <w:pPr>
               <w:pStyle w:val="Normal"/>
               <w:widowControl/>
+              <w:suppressAutoHyphens w:val="true"/>
               <w:spacing w:lineRule="auto" w:line="360" w:before="0" w:after="0"/>
               <w:contextualSpacing/>
               <w:jc w:val="both"/>
@@ -9456,6 +9587,7 @@
             <w:pPr>
               <w:pStyle w:val="Normal"/>
               <w:widowControl/>
+              <w:suppressAutoHyphens w:val="true"/>
               <w:spacing w:lineRule="auto" w:line="360" w:before="0" w:after="0"/>
               <w:contextualSpacing/>
               <w:jc w:val="both"/>
@@ -9485,6 +9617,7 @@
             <w:pPr>
               <w:pStyle w:val="Normal"/>
               <w:widowControl/>
+              <w:suppressAutoHyphens w:val="true"/>
               <w:spacing w:lineRule="auto" w:line="360" w:before="0" w:after="0"/>
               <w:contextualSpacing/>
               <w:jc w:val="both"/>
@@ -9514,6 +9647,7 @@
             <w:pPr>
               <w:pStyle w:val="Normal"/>
               <w:widowControl/>
+              <w:suppressAutoHyphens w:val="true"/>
               <w:spacing w:lineRule="auto" w:line="360" w:before="0" w:after="0"/>
               <w:contextualSpacing/>
               <w:jc w:val="both"/>
@@ -9542,6 +9676,7 @@
             <w:pPr>
               <w:pStyle w:val="Normal"/>
               <w:widowControl/>
+              <w:suppressAutoHyphens w:val="true"/>
               <w:spacing w:lineRule="auto" w:line="360" w:before="0" w:after="0"/>
               <w:contextualSpacing/>
               <w:jc w:val="left"/>
@@ -9565,6 +9700,7 @@
             <w:pPr>
               <w:pStyle w:val="Normal"/>
               <w:widowControl/>
+              <w:suppressAutoHyphens w:val="true"/>
               <w:spacing w:lineRule="auto" w:line="360" w:before="0" w:after="0"/>
               <w:contextualSpacing/>
               <w:jc w:val="left"/>
@@ -9597,6 +9733,7 @@
             <w:pPr>
               <w:pStyle w:val="Normal"/>
               <w:widowControl/>
+              <w:suppressAutoHyphens w:val="true"/>
               <w:spacing w:lineRule="auto" w:line="360" w:before="0" w:after="0"/>
               <w:contextualSpacing/>
               <w:jc w:val="left"/>
@@ -9635,6 +9772,7 @@
             <w:pPr>
               <w:pStyle w:val="Normal"/>
               <w:widowControl/>
+              <w:suppressAutoHyphens w:val="true"/>
               <w:spacing w:lineRule="auto" w:line="360" w:before="0" w:after="0"/>
               <w:contextualSpacing/>
               <w:jc w:val="left"/>
@@ -9667,6 +9805,7 @@
             <w:pPr>
               <w:pStyle w:val="Normal"/>
               <w:widowControl/>
+              <w:suppressAutoHyphens w:val="true"/>
               <w:spacing w:lineRule="auto" w:line="360" w:before="0" w:after="0"/>
               <w:contextualSpacing/>
               <w:jc w:val="both"/>
@@ -9732,6 +9871,7 @@
             <w:pPr>
               <w:pStyle w:val="Normal"/>
               <w:widowControl/>
+              <w:suppressAutoHyphens w:val="true"/>
               <w:spacing w:lineRule="auto" w:line="360" w:before="0" w:after="0"/>
               <w:contextualSpacing/>
               <w:jc w:val="both"/>
@@ -9761,6 +9901,7 @@
             <w:pPr>
               <w:pStyle w:val="Normal"/>
               <w:widowControl/>
+              <w:suppressAutoHyphens w:val="true"/>
               <w:spacing w:lineRule="auto" w:line="360" w:before="0" w:after="0"/>
               <w:contextualSpacing/>
               <w:jc w:val="both"/>
@@ -9790,6 +9931,7 @@
             <w:pPr>
               <w:pStyle w:val="Normal"/>
               <w:widowControl/>
+              <w:suppressAutoHyphens w:val="true"/>
               <w:spacing w:lineRule="auto" w:line="360" w:before="0" w:after="0"/>
               <w:contextualSpacing/>
               <w:jc w:val="both"/>
@@ -9818,6 +9960,7 @@
             <w:pPr>
               <w:pStyle w:val="Normal"/>
               <w:widowControl/>
+              <w:suppressAutoHyphens w:val="true"/>
               <w:spacing w:lineRule="auto" w:line="360" w:before="0" w:after="0"/>
               <w:contextualSpacing/>
               <w:jc w:val="left"/>
@@ -9846,6 +9989,7 @@
             <w:pPr>
               <w:pStyle w:val="Normal"/>
               <w:widowControl/>
+              <w:suppressAutoHyphens w:val="true"/>
               <w:spacing w:lineRule="auto" w:line="360" w:before="0" w:after="0"/>
               <w:contextualSpacing/>
               <w:jc w:val="left"/>
@@ -9877,6 +10021,7 @@
             <w:pPr>
               <w:pStyle w:val="Normal"/>
               <w:widowControl/>
+              <w:suppressAutoHyphens w:val="true"/>
               <w:spacing w:lineRule="auto" w:line="360" w:before="0" w:after="0"/>
               <w:contextualSpacing/>
               <w:jc w:val="both"/>
@@ -9942,6 +10087,7 @@
             <w:pPr>
               <w:pStyle w:val="Normal"/>
               <w:widowControl/>
+              <w:suppressAutoHyphens w:val="true"/>
               <w:spacing w:lineRule="auto" w:line="360" w:before="0" w:after="0"/>
               <w:contextualSpacing/>
               <w:jc w:val="both"/>
@@ -9971,6 +10117,7 @@
             <w:pPr>
               <w:pStyle w:val="Normal"/>
               <w:widowControl/>
+              <w:suppressAutoHyphens w:val="true"/>
               <w:spacing w:lineRule="auto" w:line="360" w:before="0" w:after="0"/>
               <w:contextualSpacing/>
               <w:jc w:val="both"/>
@@ -10000,6 +10147,7 @@
             <w:pPr>
               <w:pStyle w:val="Normal"/>
               <w:widowControl/>
+              <w:suppressAutoHyphens w:val="true"/>
               <w:spacing w:lineRule="auto" w:line="360" w:before="0" w:after="0"/>
               <w:contextualSpacing/>
               <w:jc w:val="both"/>
@@ -10028,6 +10176,7 @@
             <w:pPr>
               <w:pStyle w:val="Normal"/>
               <w:widowControl/>
+              <w:suppressAutoHyphens w:val="true"/>
               <w:spacing w:lineRule="auto" w:line="360" w:before="0" w:after="0"/>
               <w:contextualSpacing/>
               <w:jc w:val="left"/>
@@ -10051,6 +10200,7 @@
             <w:pPr>
               <w:pStyle w:val="Normal"/>
               <w:widowControl/>
+              <w:suppressAutoHyphens w:val="true"/>
               <w:spacing w:lineRule="auto" w:line="360" w:before="0" w:after="0"/>
               <w:contextualSpacing/>
               <w:jc w:val="left"/>
@@ -10083,6 +10233,7 @@
             <w:pPr>
               <w:pStyle w:val="Normal"/>
               <w:widowControl/>
+              <w:suppressAutoHyphens w:val="true"/>
               <w:spacing w:lineRule="auto" w:line="360" w:before="0" w:after="0"/>
               <w:contextualSpacing/>
               <w:jc w:val="left"/>
@@ -10111,6 +10262,7 @@
             <w:pPr>
               <w:pStyle w:val="Normal"/>
               <w:widowControl/>
+              <w:suppressAutoHyphens w:val="true"/>
               <w:spacing w:lineRule="auto" w:line="360" w:before="0" w:after="0"/>
               <w:contextualSpacing/>
               <w:jc w:val="left"/>
@@ -10134,6 +10286,7 @@
             <w:pPr>
               <w:pStyle w:val="Normal"/>
               <w:widowControl/>
+              <w:suppressAutoHyphens w:val="true"/>
               <w:spacing w:lineRule="auto" w:line="360" w:before="0" w:after="0"/>
               <w:contextualSpacing/>
               <w:jc w:val="left"/>
@@ -10166,6 +10319,7 @@
             <w:pPr>
               <w:pStyle w:val="Normal"/>
               <w:widowControl/>
+              <w:suppressAutoHyphens w:val="true"/>
               <w:spacing w:lineRule="auto" w:line="360" w:before="0" w:after="0"/>
               <w:contextualSpacing/>
               <w:jc w:val="left"/>
@@ -10198,6 +10352,7 @@
             <w:pPr>
               <w:pStyle w:val="Normal"/>
               <w:widowControl/>
+              <w:suppressAutoHyphens w:val="true"/>
               <w:spacing w:lineRule="auto" w:line="360" w:before="0" w:after="0"/>
               <w:contextualSpacing/>
               <w:jc w:val="left"/>
@@ -10230,6 +10385,7 @@
             <w:pPr>
               <w:pStyle w:val="Normal"/>
               <w:widowControl/>
+              <w:suppressAutoHyphens w:val="true"/>
               <w:spacing w:lineRule="auto" w:line="360" w:before="0" w:after="0"/>
               <w:contextualSpacing/>
               <w:jc w:val="left"/>
@@ -10262,6 +10418,7 @@
             <w:pPr>
               <w:pStyle w:val="Normal"/>
               <w:widowControl/>
+              <w:suppressAutoHyphens w:val="true"/>
               <w:spacing w:lineRule="auto" w:line="360" w:before="0" w:after="0"/>
               <w:contextualSpacing/>
               <w:jc w:val="left"/>
@@ -10294,6 +10451,7 @@
             <w:pPr>
               <w:pStyle w:val="Normal"/>
               <w:widowControl/>
+              <w:suppressAutoHyphens w:val="true"/>
               <w:spacing w:lineRule="auto" w:line="360" w:before="0" w:after="0"/>
               <w:contextualSpacing/>
               <w:jc w:val="left"/>
@@ -10326,6 +10484,7 @@
             <w:pPr>
               <w:pStyle w:val="Normal"/>
               <w:widowControl/>
+              <w:suppressAutoHyphens w:val="true"/>
               <w:spacing w:lineRule="auto" w:line="360" w:before="0" w:after="0"/>
               <w:contextualSpacing/>
               <w:jc w:val="left"/>
@@ -10358,6 +10517,7 @@
             <w:pPr>
               <w:pStyle w:val="Normal"/>
               <w:widowControl/>
+              <w:suppressAutoHyphens w:val="true"/>
               <w:spacing w:lineRule="auto" w:line="360" w:before="0" w:after="0"/>
               <w:contextualSpacing/>
               <w:jc w:val="left"/>
@@ -10390,6 +10550,7 @@
             <w:pPr>
               <w:pStyle w:val="Normal"/>
               <w:widowControl/>
+              <w:suppressAutoHyphens w:val="true"/>
               <w:spacing w:lineRule="auto" w:line="360" w:before="0" w:after="0"/>
               <w:contextualSpacing/>
               <w:jc w:val="both"/>
@@ -10455,6 +10616,7 @@
             <w:pPr>
               <w:pStyle w:val="Normal"/>
               <w:widowControl/>
+              <w:suppressAutoHyphens w:val="true"/>
               <w:spacing w:lineRule="auto" w:line="360" w:before="0" w:after="0"/>
               <w:contextualSpacing/>
               <w:jc w:val="both"/>
@@ -10484,6 +10646,7 @@
             <w:pPr>
               <w:pStyle w:val="Normal"/>
               <w:widowControl/>
+              <w:suppressAutoHyphens w:val="true"/>
               <w:spacing w:lineRule="auto" w:line="360" w:before="0" w:after="0"/>
               <w:contextualSpacing/>
               <w:jc w:val="both"/>
@@ -10513,6 +10676,7 @@
             <w:pPr>
               <w:pStyle w:val="Normal"/>
               <w:widowControl/>
+              <w:suppressAutoHyphens w:val="true"/>
               <w:spacing w:lineRule="auto" w:line="360" w:before="0" w:after="0"/>
               <w:contextualSpacing/>
               <w:jc w:val="both"/>
@@ -10535,6 +10699,7 @@
             <w:pPr>
               <w:pStyle w:val="Normal"/>
               <w:widowControl/>
+              <w:suppressAutoHyphens w:val="true"/>
               <w:spacing w:lineRule="auto" w:line="360" w:before="0" w:after="0"/>
               <w:contextualSpacing/>
               <w:jc w:val="both"/>
@@ -10563,6 +10728,7 @@
             <w:pPr>
               <w:pStyle w:val="Normal"/>
               <w:widowControl/>
+              <w:suppressAutoHyphens w:val="true"/>
               <w:spacing w:lineRule="auto" w:line="360" w:before="0" w:after="0"/>
               <w:contextualSpacing/>
               <w:jc w:val="left"/>
@@ -10585,21 +10751,21 @@
             <w:pPr>
               <w:pStyle w:val="Normal"/>
               <w:widowControl/>
-              <w:spacing w:lineRule="auto" w:line="360" w:before="0" w:after="0"/>
-              <w:contextualSpacing/>
-              <w:jc w:val="left"/>
-              <w:rPr>
-                <w:sz w:val="28"/>
-                <w:szCs w:val="28"/>
-                <w:lang w:val="en-US"/>
-              </w:rPr>
-            </w:pPr>
-            <w:r>
-              <w:rPr>
-                <w:kern w:val="0"/>
-                <w:sz w:val="28"/>
-                <w:szCs w:val="28"/>
-                <w:lang w:val="en-US" w:bidi="ar-SA"/>
+              <w:suppressAutoHyphens w:val="true"/>
+              <w:spacing w:lineRule="auto" w:line="360" w:before="0" w:after="0"/>
+              <w:contextualSpacing/>
+              <w:jc w:val="left"/>
+              <w:rPr>
+                <w:sz w:val="28"/>
+                <w:szCs w:val="28"/>
+                <w:lang w:val="en-US"/>
+              </w:rPr>
+            </w:pPr>
+            <w:r>
+              <w:rPr>
+                <w:sz w:val="28"/>
+                <w:szCs w:val="28"/>
+                <w:lang w:val="en-US"/>
               </w:rPr>
             </w:r>
           </w:p>
@@ -10613,6 +10779,7 @@
             <w:pPr>
               <w:pStyle w:val="Normal"/>
               <w:widowControl/>
+              <w:suppressAutoHyphens w:val="true"/>
               <w:spacing w:lineRule="auto" w:line="360" w:before="0" w:after="0"/>
               <w:contextualSpacing/>
               <w:jc w:val="left"/>
@@ -10644,6 +10811,7 @@
             <w:pPr>
               <w:pStyle w:val="Normal"/>
               <w:widowControl/>
+              <w:suppressAutoHyphens w:val="true"/>
               <w:spacing w:lineRule="auto" w:line="360" w:before="0" w:after="0"/>
               <w:contextualSpacing/>
               <w:jc w:val="both"/>
@@ -10709,6 +10877,7 @@
             <w:pPr>
               <w:pStyle w:val="Normal"/>
               <w:widowControl/>
+              <w:suppressAutoHyphens w:val="true"/>
               <w:spacing w:lineRule="auto" w:line="360" w:before="0" w:after="0"/>
               <w:contextualSpacing/>
               <w:jc w:val="both"/>
@@ -10738,6 +10907,7 @@
             <w:pPr>
               <w:pStyle w:val="Normal"/>
               <w:widowControl/>
+              <w:suppressAutoHyphens w:val="true"/>
               <w:spacing w:lineRule="auto" w:line="360" w:before="0" w:after="0"/>
               <w:contextualSpacing/>
               <w:jc w:val="both"/>
@@ -10767,6 +10937,7 @@
             <w:pPr>
               <w:pStyle w:val="Normal"/>
               <w:widowControl/>
+              <w:suppressAutoHyphens w:val="true"/>
               <w:spacing w:lineRule="auto" w:line="360" w:before="0" w:after="0"/>
               <w:contextualSpacing/>
               <w:jc w:val="both"/>
@@ -10789,6 +10960,7 @@
             <w:pPr>
               <w:pStyle w:val="Normal"/>
               <w:widowControl/>
+              <w:suppressAutoHyphens w:val="true"/>
               <w:spacing w:before="0" w:after="0"/>
               <w:contextualSpacing/>
               <w:jc w:val="left"/>
@@ -10799,17 +10971,16 @@
             </w:pPr>
             <w:r>
               <w:rPr>
-                <w:kern w:val="0"/>
-                <w:sz w:val="28"/>
-                <w:szCs w:val="28"/>
-                <w:lang w:val="ru-RU" w:bidi="ar-SA"/>
-              </w:rPr>
-            </w:r>
-          </w:p>
-          <w:p>
-            <w:pPr>
-              <w:pStyle w:val="Normal"/>
-              <w:widowControl/>
+                <w:sz w:val="28"/>
+                <w:szCs w:val="28"/>
+              </w:rPr>
+            </w:r>
+          </w:p>
+          <w:p>
+            <w:pPr>
+              <w:pStyle w:val="Normal"/>
+              <w:widowControl/>
+              <w:suppressAutoHyphens w:val="true"/>
               <w:spacing w:before="0" w:after="0"/>
               <w:contextualSpacing/>
               <w:jc w:val="left"/>
@@ -10820,17 +10991,16 @@
             </w:pPr>
             <w:r>
               <w:rPr>
-                <w:kern w:val="0"/>
-                <w:sz w:val="28"/>
-                <w:szCs w:val="28"/>
-                <w:lang w:val="ru-RU" w:bidi="ar-SA"/>
-              </w:rPr>
-            </w:r>
-          </w:p>
-          <w:p>
-            <w:pPr>
-              <w:pStyle w:val="Normal"/>
-              <w:widowControl/>
+                <w:sz w:val="28"/>
+                <w:szCs w:val="28"/>
+              </w:rPr>
+            </w:r>
+          </w:p>
+          <w:p>
+            <w:pPr>
+              <w:pStyle w:val="Normal"/>
+              <w:widowControl/>
+              <w:suppressAutoHyphens w:val="true"/>
               <w:spacing w:before="0" w:after="0"/>
               <w:contextualSpacing/>
               <w:jc w:val="left"/>
@@ -10841,17 +11011,16 @@
             </w:pPr>
             <w:r>
               <w:rPr>
-                <w:kern w:val="0"/>
-                <w:sz w:val="28"/>
-                <w:szCs w:val="28"/>
-                <w:lang w:val="ru-RU" w:bidi="ar-SA"/>
-              </w:rPr>
-            </w:r>
-          </w:p>
-          <w:p>
-            <w:pPr>
-              <w:pStyle w:val="Normal"/>
-              <w:widowControl/>
+                <w:sz w:val="28"/>
+                <w:szCs w:val="28"/>
+              </w:rPr>
+            </w:r>
+          </w:p>
+          <w:p>
+            <w:pPr>
+              <w:pStyle w:val="Normal"/>
+              <w:widowControl/>
+              <w:suppressAutoHyphens w:val="true"/>
               <w:spacing w:before="0" w:after="0"/>
               <w:contextualSpacing/>
               <w:jc w:val="left"/>
@@ -10862,17 +11031,16 @@
             </w:pPr>
             <w:r>
               <w:rPr>
-                <w:kern w:val="0"/>
-                <w:sz w:val="28"/>
-                <w:szCs w:val="28"/>
-                <w:lang w:val="ru-RU" w:bidi="ar-SA"/>
-              </w:rPr>
-            </w:r>
-          </w:p>
-          <w:p>
-            <w:pPr>
-              <w:pStyle w:val="Normal"/>
-              <w:widowControl/>
+                <w:sz w:val="28"/>
+                <w:szCs w:val="28"/>
+              </w:rPr>
+            </w:r>
+          </w:p>
+          <w:p>
+            <w:pPr>
+              <w:pStyle w:val="Normal"/>
+              <w:widowControl/>
+              <w:suppressAutoHyphens w:val="true"/>
               <w:spacing w:before="0" w:after="0"/>
               <w:contextualSpacing/>
               <w:jc w:val="left"/>
@@ -10883,17 +11051,16 @@
             </w:pPr>
             <w:r>
               <w:rPr>
-                <w:kern w:val="0"/>
-                <w:sz w:val="28"/>
-                <w:szCs w:val="28"/>
-                <w:lang w:val="ru-RU" w:bidi="ar-SA"/>
-              </w:rPr>
-            </w:r>
-          </w:p>
-          <w:p>
-            <w:pPr>
-              <w:pStyle w:val="Normal"/>
-              <w:widowControl/>
+                <w:sz w:val="28"/>
+                <w:szCs w:val="28"/>
+              </w:rPr>
+            </w:r>
+          </w:p>
+          <w:p>
+            <w:pPr>
+              <w:pStyle w:val="Normal"/>
+              <w:widowControl/>
+              <w:suppressAutoHyphens w:val="true"/>
               <w:spacing w:before="0" w:after="0"/>
               <w:contextualSpacing/>
               <w:jc w:val="left"/>
@@ -10904,17 +11071,16 @@
             </w:pPr>
             <w:r>
               <w:rPr>
-                <w:kern w:val="0"/>
-                <w:sz w:val="28"/>
-                <w:szCs w:val="28"/>
-                <w:lang w:val="ru-RU" w:bidi="ar-SA"/>
-              </w:rPr>
-            </w:r>
-          </w:p>
-          <w:p>
-            <w:pPr>
-              <w:pStyle w:val="Normal"/>
-              <w:widowControl/>
+                <w:sz w:val="28"/>
+                <w:szCs w:val="28"/>
+              </w:rPr>
+            </w:r>
+          </w:p>
+          <w:p>
+            <w:pPr>
+              <w:pStyle w:val="Normal"/>
+              <w:widowControl/>
+              <w:suppressAutoHyphens w:val="true"/>
               <w:spacing w:before="0" w:after="0"/>
               <w:contextualSpacing/>
               <w:jc w:val="left"/>
@@ -10925,17 +11091,16 @@
             </w:pPr>
             <w:r>
               <w:rPr>
-                <w:kern w:val="0"/>
-                <w:sz w:val="28"/>
-                <w:szCs w:val="28"/>
-                <w:lang w:val="ru-RU" w:bidi="ar-SA"/>
-              </w:rPr>
-            </w:r>
-          </w:p>
-          <w:p>
-            <w:pPr>
-              <w:pStyle w:val="Normal"/>
-              <w:widowControl/>
+                <w:sz w:val="28"/>
+                <w:szCs w:val="28"/>
+              </w:rPr>
+            </w:r>
+          </w:p>
+          <w:p>
+            <w:pPr>
+              <w:pStyle w:val="Normal"/>
+              <w:widowControl/>
+              <w:suppressAutoHyphens w:val="true"/>
               <w:spacing w:before="0" w:after="0"/>
               <w:contextualSpacing/>
               <w:jc w:val="left"/>
@@ -10946,17 +11111,16 @@
             </w:pPr>
             <w:r>
               <w:rPr>
-                <w:kern w:val="0"/>
-                <w:sz w:val="28"/>
-                <w:szCs w:val="28"/>
-                <w:lang w:val="ru-RU" w:bidi="ar-SA"/>
-              </w:rPr>
-            </w:r>
-          </w:p>
-          <w:p>
-            <w:pPr>
-              <w:pStyle w:val="Normal"/>
-              <w:widowControl/>
+                <w:sz w:val="28"/>
+                <w:szCs w:val="28"/>
+              </w:rPr>
+            </w:r>
+          </w:p>
+          <w:p>
+            <w:pPr>
+              <w:pStyle w:val="Normal"/>
+              <w:widowControl/>
+              <w:suppressAutoHyphens w:val="true"/>
               <w:spacing w:before="0" w:after="0"/>
               <w:contextualSpacing/>
               <w:jc w:val="left"/>
@@ -10967,17 +11131,16 @@
             </w:pPr>
             <w:r>
               <w:rPr>
-                <w:kern w:val="0"/>
-                <w:sz w:val="28"/>
-                <w:szCs w:val="28"/>
-                <w:lang w:val="ru-RU" w:bidi="ar-SA"/>
-              </w:rPr>
-            </w:r>
-          </w:p>
-          <w:p>
-            <w:pPr>
-              <w:pStyle w:val="Normal"/>
-              <w:widowControl/>
+                <w:sz w:val="28"/>
+                <w:szCs w:val="28"/>
+              </w:rPr>
+            </w:r>
+          </w:p>
+          <w:p>
+            <w:pPr>
+              <w:pStyle w:val="Normal"/>
+              <w:widowControl/>
+              <w:suppressAutoHyphens w:val="true"/>
               <w:spacing w:before="0" w:after="0"/>
               <w:contextualSpacing/>
               <w:jc w:val="left"/>
@@ -10988,17 +11151,16 @@
             </w:pPr>
             <w:r>
               <w:rPr>
-                <w:kern w:val="0"/>
-                <w:sz w:val="28"/>
-                <w:szCs w:val="28"/>
-                <w:lang w:val="ru-RU" w:bidi="ar-SA"/>
-              </w:rPr>
-            </w:r>
-          </w:p>
-          <w:p>
-            <w:pPr>
-              <w:pStyle w:val="Normal"/>
-              <w:widowControl/>
+                <w:sz w:val="28"/>
+                <w:szCs w:val="28"/>
+              </w:rPr>
+            </w:r>
+          </w:p>
+          <w:p>
+            <w:pPr>
+              <w:pStyle w:val="Normal"/>
+              <w:widowControl/>
+              <w:suppressAutoHyphens w:val="true"/>
               <w:spacing w:before="0" w:after="0"/>
               <w:contextualSpacing/>
               <w:jc w:val="left"/>
@@ -11009,17 +11171,16 @@
             </w:pPr>
             <w:r>
               <w:rPr>
-                <w:kern w:val="0"/>
-                <w:sz w:val="28"/>
-                <w:szCs w:val="28"/>
-                <w:lang w:val="ru-RU" w:bidi="ar-SA"/>
-              </w:rPr>
-            </w:r>
-          </w:p>
-          <w:p>
-            <w:pPr>
-              <w:pStyle w:val="Normal"/>
-              <w:widowControl/>
+                <w:sz w:val="28"/>
+                <w:szCs w:val="28"/>
+              </w:rPr>
+            </w:r>
+          </w:p>
+          <w:p>
+            <w:pPr>
+              <w:pStyle w:val="Normal"/>
+              <w:widowControl/>
+              <w:suppressAutoHyphens w:val="true"/>
               <w:spacing w:before="0" w:after="0"/>
               <w:contextualSpacing/>
               <w:jc w:val="left"/>
@@ -11030,17 +11191,16 @@
             </w:pPr>
             <w:r>
               <w:rPr>
-                <w:kern w:val="0"/>
-                <w:sz w:val="28"/>
-                <w:szCs w:val="28"/>
-                <w:lang w:val="ru-RU" w:bidi="ar-SA"/>
-              </w:rPr>
-            </w:r>
-          </w:p>
-          <w:p>
-            <w:pPr>
-              <w:pStyle w:val="Normal"/>
-              <w:widowControl/>
+                <w:sz w:val="28"/>
+                <w:szCs w:val="28"/>
+              </w:rPr>
+            </w:r>
+          </w:p>
+          <w:p>
+            <w:pPr>
+              <w:pStyle w:val="Normal"/>
+              <w:widowControl/>
+              <w:suppressAutoHyphens w:val="true"/>
               <w:spacing w:before="0" w:after="0"/>
               <w:contextualSpacing/>
               <w:jc w:val="left"/>
@@ -11051,17 +11211,16 @@
             </w:pPr>
             <w:r>
               <w:rPr>
-                <w:kern w:val="0"/>
-                <w:sz w:val="28"/>
-                <w:szCs w:val="28"/>
-                <w:lang w:val="ru-RU" w:bidi="ar-SA"/>
-              </w:rPr>
-            </w:r>
-          </w:p>
-          <w:p>
-            <w:pPr>
-              <w:pStyle w:val="Normal"/>
-              <w:widowControl/>
+                <w:sz w:val="28"/>
+                <w:szCs w:val="28"/>
+              </w:rPr>
+            </w:r>
+          </w:p>
+          <w:p>
+            <w:pPr>
+              <w:pStyle w:val="Normal"/>
+              <w:widowControl/>
+              <w:suppressAutoHyphens w:val="true"/>
               <w:spacing w:before="0" w:after="0"/>
               <w:contextualSpacing/>
               <w:jc w:val="left"/>
@@ -11072,17 +11231,16 @@
             </w:pPr>
             <w:r>
               <w:rPr>
-                <w:kern w:val="0"/>
-                <w:sz w:val="28"/>
-                <w:szCs w:val="28"/>
-                <w:lang w:val="ru-RU" w:bidi="ar-SA"/>
-              </w:rPr>
-            </w:r>
-          </w:p>
-          <w:p>
-            <w:pPr>
-              <w:pStyle w:val="Normal"/>
-              <w:widowControl/>
+                <w:sz w:val="28"/>
+                <w:szCs w:val="28"/>
+              </w:rPr>
+            </w:r>
+          </w:p>
+          <w:p>
+            <w:pPr>
+              <w:pStyle w:val="Normal"/>
+              <w:widowControl/>
+              <w:suppressAutoHyphens w:val="true"/>
               <w:spacing w:before="0" w:after="0"/>
               <w:contextualSpacing/>
               <w:jc w:val="left"/>
@@ -11093,17 +11251,16 @@
             </w:pPr>
             <w:r>
               <w:rPr>
-                <w:kern w:val="0"/>
-                <w:sz w:val="28"/>
-                <w:szCs w:val="28"/>
-                <w:lang w:val="ru-RU" w:bidi="ar-SA"/>
-              </w:rPr>
-            </w:r>
-          </w:p>
-          <w:p>
-            <w:pPr>
-              <w:pStyle w:val="Normal"/>
-              <w:widowControl/>
+                <w:sz w:val="28"/>
+                <w:szCs w:val="28"/>
+              </w:rPr>
+            </w:r>
+          </w:p>
+          <w:p>
+            <w:pPr>
+              <w:pStyle w:val="Normal"/>
+              <w:widowControl/>
+              <w:suppressAutoHyphens w:val="true"/>
               <w:spacing w:before="0" w:after="0"/>
               <w:contextualSpacing/>
               <w:jc w:val="left"/>
@@ -11114,17 +11271,16 @@
             </w:pPr>
             <w:r>
               <w:rPr>
-                <w:kern w:val="0"/>
-                <w:sz w:val="28"/>
-                <w:szCs w:val="28"/>
-                <w:lang w:val="ru-RU" w:bidi="ar-SA"/>
-              </w:rPr>
-            </w:r>
-          </w:p>
-          <w:p>
-            <w:pPr>
-              <w:pStyle w:val="Normal"/>
-              <w:widowControl/>
+                <w:sz w:val="28"/>
+                <w:szCs w:val="28"/>
+              </w:rPr>
+            </w:r>
+          </w:p>
+          <w:p>
+            <w:pPr>
+              <w:pStyle w:val="Normal"/>
+              <w:widowControl/>
+              <w:suppressAutoHyphens w:val="true"/>
               <w:spacing w:before="0" w:after="0"/>
               <w:contextualSpacing/>
               <w:jc w:val="left"/>
@@ -11135,17 +11291,16 @@
             </w:pPr>
             <w:r>
               <w:rPr>
-                <w:kern w:val="0"/>
-                <w:sz w:val="28"/>
-                <w:szCs w:val="28"/>
-                <w:lang w:val="ru-RU" w:bidi="ar-SA"/>
-              </w:rPr>
-            </w:r>
-          </w:p>
-          <w:p>
-            <w:pPr>
-              <w:pStyle w:val="Normal"/>
-              <w:widowControl/>
+                <w:sz w:val="28"/>
+                <w:szCs w:val="28"/>
+              </w:rPr>
+            </w:r>
+          </w:p>
+          <w:p>
+            <w:pPr>
+              <w:pStyle w:val="Normal"/>
+              <w:widowControl/>
+              <w:suppressAutoHyphens w:val="true"/>
               <w:spacing w:before="0" w:after="0"/>
               <w:contextualSpacing/>
               <w:jc w:val="left"/>
@@ -11156,17 +11311,16 @@
             </w:pPr>
             <w:r>
               <w:rPr>
-                <w:kern w:val="0"/>
-                <w:sz w:val="28"/>
-                <w:szCs w:val="28"/>
-                <w:lang w:val="ru-RU" w:bidi="ar-SA"/>
-              </w:rPr>
-            </w:r>
-          </w:p>
-          <w:p>
-            <w:pPr>
-              <w:pStyle w:val="Normal"/>
-              <w:widowControl/>
+                <w:sz w:val="28"/>
+                <w:szCs w:val="28"/>
+              </w:rPr>
+            </w:r>
+          </w:p>
+          <w:p>
+            <w:pPr>
+              <w:pStyle w:val="Normal"/>
+              <w:widowControl/>
+              <w:suppressAutoHyphens w:val="true"/>
               <w:spacing w:before="0" w:after="0"/>
               <w:ind w:firstLine="708"/>
               <w:contextualSpacing/>
@@ -11178,10 +11332,8 @@
             </w:pPr>
             <w:r>
               <w:rPr>
-                <w:kern w:val="0"/>
-                <w:sz w:val="28"/>
-                <w:szCs w:val="28"/>
-                <w:lang w:val="ru-RU" w:bidi="ar-SA"/>
+                <w:sz w:val="28"/>
+                <w:szCs w:val="28"/>
               </w:rPr>
             </w:r>
           </w:p>
@@ -11195,6 +11347,7 @@
             <w:pPr>
               <w:pStyle w:val="Normal"/>
               <w:widowControl/>
+              <w:suppressAutoHyphens w:val="true"/>
               <w:spacing w:lineRule="auto" w:line="360" w:before="0" w:after="0"/>
               <w:contextualSpacing/>
               <w:jc w:val="left"/>
@@ -11225,6 +11378,7 @@
             <w:pPr>
               <w:pStyle w:val="Normal"/>
               <w:widowControl/>
+              <w:suppressAutoHyphens w:val="true"/>
               <w:spacing w:lineRule="auto" w:line="360" w:before="0" w:after="0"/>
               <w:contextualSpacing/>
               <w:jc w:val="left"/>
@@ -11248,6 +11402,7 @@
             <w:pPr>
               <w:pStyle w:val="Normal"/>
               <w:widowControl/>
+              <w:suppressAutoHyphens w:val="true"/>
               <w:spacing w:lineRule="auto" w:line="360" w:before="0" w:after="0"/>
               <w:contextualSpacing/>
               <w:jc w:val="left"/>
@@ -11271,6 +11426,7 @@
             <w:pPr>
               <w:pStyle w:val="Normal"/>
               <w:widowControl/>
+              <w:suppressAutoHyphens w:val="true"/>
               <w:spacing w:lineRule="auto" w:line="360" w:before="0" w:after="0"/>
               <w:contextualSpacing/>
               <w:jc w:val="left"/>
@@ -11303,6 +11459,7 @@
             <w:pPr>
               <w:pStyle w:val="Normal"/>
               <w:widowControl/>
+              <w:suppressAutoHyphens w:val="true"/>
               <w:spacing w:lineRule="auto" w:line="360" w:before="0" w:after="0"/>
               <w:contextualSpacing/>
               <w:jc w:val="left"/>
@@ -11335,6 +11492,7 @@
             <w:pPr>
               <w:pStyle w:val="Normal"/>
               <w:widowControl/>
+              <w:suppressAutoHyphens w:val="true"/>
               <w:spacing w:lineRule="auto" w:line="360" w:before="0" w:after="0"/>
               <w:contextualSpacing/>
               <w:jc w:val="left"/>
@@ -11367,6 +11525,7 @@
             <w:pPr>
               <w:pStyle w:val="Normal"/>
               <w:widowControl/>
+              <w:suppressAutoHyphens w:val="true"/>
               <w:spacing w:lineRule="auto" w:line="360" w:before="0" w:after="0"/>
               <w:contextualSpacing/>
               <w:jc w:val="left"/>
@@ -11399,6 +11558,7 @@
             <w:pPr>
               <w:pStyle w:val="Normal"/>
               <w:widowControl/>
+              <w:suppressAutoHyphens w:val="true"/>
               <w:spacing w:lineRule="auto" w:line="360" w:before="0" w:after="0"/>
               <w:contextualSpacing/>
               <w:jc w:val="left"/>
@@ -11431,6 +11591,7 @@
             <w:pPr>
               <w:pStyle w:val="Normal"/>
               <w:widowControl/>
+              <w:suppressAutoHyphens w:val="true"/>
               <w:spacing w:lineRule="auto" w:line="360" w:before="0" w:after="0"/>
               <w:contextualSpacing/>
               <w:jc w:val="left"/>
@@ -11463,6 +11624,7 @@
             <w:pPr>
               <w:pStyle w:val="Normal"/>
               <w:widowControl/>
+              <w:suppressAutoHyphens w:val="true"/>
               <w:spacing w:lineRule="auto" w:line="360" w:before="0" w:after="0"/>
               <w:contextualSpacing/>
               <w:jc w:val="left"/>
@@ -11495,6 +11657,7 @@
             <w:pPr>
               <w:pStyle w:val="Normal"/>
               <w:widowControl/>
+              <w:suppressAutoHyphens w:val="true"/>
               <w:spacing w:lineRule="auto" w:line="360" w:before="0" w:after="0"/>
               <w:contextualSpacing/>
               <w:jc w:val="left"/>
@@ -11527,6 +11690,7 @@
             <w:pPr>
               <w:pStyle w:val="Normal"/>
               <w:widowControl/>
+              <w:suppressAutoHyphens w:val="true"/>
               <w:spacing w:lineRule="auto" w:line="360" w:before="0" w:after="0"/>
               <w:contextualSpacing/>
               <w:jc w:val="left"/>
@@ -11559,6 +11723,7 @@
             <w:pPr>
               <w:pStyle w:val="Normal"/>
               <w:widowControl/>
+              <w:suppressAutoHyphens w:val="true"/>
               <w:spacing w:lineRule="auto" w:line="360" w:before="0" w:after="0"/>
               <w:contextualSpacing/>
               <w:jc w:val="left"/>
@@ -11591,6 +11756,7 @@
             <w:pPr>
               <w:pStyle w:val="Normal"/>
               <w:widowControl/>
+              <w:suppressAutoHyphens w:val="true"/>
               <w:spacing w:before="0" w:after="0"/>
               <w:contextualSpacing/>
               <w:jc w:val="left"/>
@@ -11602,17 +11768,17 @@
             </w:pPr>
             <w:r>
               <w:rPr>
-                <w:kern w:val="0"/>
-                <w:sz w:val="28"/>
-                <w:szCs w:val="28"/>
-                <w:lang w:val="en-US" w:bidi="ar-SA"/>
-              </w:rPr>
-            </w:r>
-          </w:p>
-          <w:p>
-            <w:pPr>
-              <w:pStyle w:val="Normal"/>
-              <w:widowControl/>
+                <w:sz w:val="28"/>
+                <w:szCs w:val="28"/>
+                <w:lang w:val="en-US"/>
+              </w:rPr>
+            </w:r>
+          </w:p>
+          <w:p>
+            <w:pPr>
+              <w:pStyle w:val="Normal"/>
+              <w:widowControl/>
+              <w:suppressAutoHyphens w:val="true"/>
               <w:spacing w:lineRule="auto" w:line="360" w:before="0" w:after="0"/>
               <w:contextualSpacing/>
               <w:jc w:val="left"/>
@@ -11645,6 +11811,7 @@
             <w:pPr>
               <w:pStyle w:val="Normal"/>
               <w:widowControl/>
+              <w:suppressAutoHyphens w:val="true"/>
               <w:spacing w:lineRule="auto" w:line="360" w:before="0" w:after="0"/>
               <w:contextualSpacing/>
               <w:jc w:val="left"/>
@@ -11668,6 +11835,7 @@
             <w:pPr>
               <w:pStyle w:val="Normal"/>
               <w:widowControl/>
+              <w:suppressAutoHyphens w:val="true"/>
               <w:spacing w:lineRule="auto" w:line="360" w:before="0" w:after="0"/>
               <w:contextualSpacing/>
               <w:jc w:val="left"/>
@@ -11700,6 +11868,7 @@
             <w:pPr>
               <w:pStyle w:val="Normal"/>
               <w:widowControl/>
+              <w:suppressAutoHyphens w:val="true"/>
               <w:spacing w:lineRule="auto" w:line="360" w:before="0" w:after="0"/>
               <w:contextualSpacing/>
               <w:jc w:val="both"/>
@@ -11765,6 +11934,7 @@
             <w:pPr>
               <w:pStyle w:val="Normal"/>
               <w:widowControl/>
+              <w:suppressAutoHyphens w:val="true"/>
               <w:spacing w:lineRule="auto" w:line="360" w:before="0" w:after="0"/>
               <w:contextualSpacing/>
               <w:jc w:val="both"/>
@@ -11794,6 +11964,7 @@
             <w:pPr>
               <w:pStyle w:val="Normal"/>
               <w:widowControl/>
+              <w:suppressAutoHyphens w:val="true"/>
               <w:spacing w:lineRule="auto" w:line="360" w:before="0" w:after="0"/>
               <w:contextualSpacing/>
               <w:jc w:val="both"/>
@@ -11823,6 +11994,7 @@
             <w:pPr>
               <w:pStyle w:val="Normal"/>
               <w:widowControl/>
+              <w:suppressAutoHyphens w:val="true"/>
               <w:spacing w:lineRule="auto" w:line="360" w:before="0" w:after="0"/>
               <w:contextualSpacing/>
               <w:jc w:val="both"/>
@@ -11860,6 +12032,7 @@
             <w:pPr>
               <w:pStyle w:val="Normal"/>
               <w:widowControl/>
+              <w:suppressAutoHyphens w:val="true"/>
               <w:spacing w:lineRule="auto" w:line="360" w:before="0" w:after="0"/>
               <w:contextualSpacing/>
               <w:jc w:val="left"/>
@@ -11888,6 +12061,7 @@
             <w:pPr>
               <w:pStyle w:val="Normal"/>
               <w:widowControl/>
+              <w:suppressAutoHyphens w:val="true"/>
               <w:spacing w:lineRule="auto" w:line="360" w:before="0" w:after="0"/>
               <w:contextualSpacing/>
               <w:jc w:val="left"/>
@@ -11911,6 +12085,7 @@
             <w:pPr>
               <w:pStyle w:val="Normal"/>
               <w:widowControl/>
+              <w:suppressAutoHyphens w:val="true"/>
               <w:spacing w:lineRule="auto" w:line="360" w:before="0" w:after="0"/>
               <w:contextualSpacing/>
               <w:jc w:val="left"/>
@@ -11943,6 +12118,7 @@
             <w:pPr>
               <w:pStyle w:val="Normal"/>
               <w:widowControl/>
+              <w:suppressAutoHyphens w:val="true"/>
               <w:spacing w:lineRule="auto" w:line="360" w:before="0" w:after="0"/>
               <w:contextualSpacing/>
               <w:jc w:val="left"/>
@@ -11975,6 +12151,7 @@
             <w:pPr>
               <w:pStyle w:val="Normal"/>
               <w:widowControl/>
+              <w:suppressAutoHyphens w:val="true"/>
               <w:spacing w:lineRule="auto" w:line="360" w:before="0" w:after="0"/>
               <w:contextualSpacing/>
               <w:jc w:val="left"/>
@@ -12007,6 +12184,7 @@
             <w:pPr>
               <w:pStyle w:val="Normal"/>
               <w:widowControl/>
+              <w:suppressAutoHyphens w:val="true"/>
               <w:spacing w:lineRule="auto" w:line="360" w:before="0" w:after="0"/>
               <w:contextualSpacing/>
               <w:jc w:val="left"/>
@@ -12039,6 +12217,7 @@
             <w:pPr>
               <w:pStyle w:val="Normal"/>
               <w:widowControl/>
+              <w:suppressAutoHyphens w:val="true"/>
               <w:spacing w:lineRule="auto" w:line="360" w:before="0" w:after="0"/>
               <w:contextualSpacing/>
               <w:jc w:val="left"/>
@@ -12071,6 +12250,7 @@
             <w:pPr>
               <w:pStyle w:val="Normal"/>
               <w:widowControl/>
+              <w:suppressAutoHyphens w:val="true"/>
               <w:spacing w:lineRule="auto" w:line="360" w:before="0" w:after="0"/>
               <w:contextualSpacing/>
               <w:jc w:val="left"/>
@@ -12103,6 +12283,7 @@
             <w:pPr>
               <w:pStyle w:val="Normal"/>
               <w:widowControl/>
+              <w:suppressAutoHyphens w:val="true"/>
               <w:spacing w:lineRule="auto" w:line="360" w:before="0" w:after="0"/>
               <w:contextualSpacing/>
               <w:jc w:val="left"/>
@@ -12135,6 +12316,7 @@
             <w:pPr>
               <w:pStyle w:val="Normal"/>
               <w:widowControl/>
+              <w:suppressAutoHyphens w:val="true"/>
               <w:spacing w:lineRule="auto" w:line="360" w:before="0" w:after="0"/>
               <w:contextualSpacing/>
               <w:jc w:val="left"/>
@@ -12175,6 +12357,7 @@
             <w:pPr>
               <w:pStyle w:val="Normal"/>
               <w:widowControl/>
+              <w:suppressAutoHyphens w:val="true"/>
               <w:spacing w:lineRule="auto" w:line="360" w:before="0" w:after="0"/>
               <w:contextualSpacing/>
               <w:jc w:val="both"/>
@@ -12240,6 +12423,7 @@
             <w:pPr>
               <w:pStyle w:val="Normal"/>
               <w:widowControl/>
+              <w:suppressAutoHyphens w:val="true"/>
               <w:spacing w:lineRule="auto" w:line="360" w:before="0" w:after="0"/>
               <w:contextualSpacing/>
               <w:jc w:val="both"/>
@@ -12269,6 +12453,7 @@
             <w:pPr>
               <w:pStyle w:val="Normal"/>
               <w:widowControl/>
+              <w:suppressAutoHyphens w:val="true"/>
               <w:spacing w:lineRule="auto" w:line="360" w:before="0" w:after="0"/>
               <w:contextualSpacing/>
               <w:jc w:val="both"/>
@@ -12298,6 +12483,7 @@
             <w:pPr>
               <w:pStyle w:val="Normal"/>
               <w:widowControl/>
+              <w:suppressAutoHyphens w:val="true"/>
               <w:spacing w:lineRule="auto" w:line="360" w:before="0" w:after="0"/>
               <w:contextualSpacing/>
               <w:jc w:val="both"/>
@@ -12313,7 +12499,7 @@
                 <w:szCs w:val="28"/>
                 <w:lang w:val="ru-RU" w:bidi="ar-SA"/>
               </w:rPr>
-              <w:t xml:space="preserve">Добавление нового ПО в каталог. Доступно только менеджеру. </w:t>
+              <w:t>Добавление нового ПО в каталог. Доступно только менеджеру.</w:t>
             </w:r>
           </w:p>
         </w:tc>
@@ -12326,6 +12512,7 @@
             <w:pPr>
               <w:pStyle w:val="Normal"/>
               <w:widowControl/>
+              <w:suppressAutoHyphens w:val="true"/>
               <w:spacing w:lineRule="auto" w:line="360" w:before="0" w:after="0"/>
               <w:contextualSpacing/>
               <w:jc w:val="left"/>
@@ -12349,6 +12536,7 @@
             <w:pPr>
               <w:pStyle w:val="Normal"/>
               <w:widowControl/>
+              <w:suppressAutoHyphens w:val="true"/>
               <w:spacing w:lineRule="auto" w:line="360" w:before="0" w:after="0"/>
               <w:contextualSpacing/>
               <w:jc w:val="left"/>
@@ -12381,6 +12569,7 @@
             <w:pPr>
               <w:pStyle w:val="Normal"/>
               <w:widowControl/>
+              <w:suppressAutoHyphens w:val="true"/>
               <w:spacing w:lineRule="auto" w:line="360" w:before="0" w:after="0"/>
               <w:contextualSpacing/>
               <w:jc w:val="left"/>
@@ -12413,6 +12602,7 @@
             <w:pPr>
               <w:pStyle w:val="Normal"/>
               <w:widowControl/>
+              <w:suppressAutoHyphens w:val="true"/>
               <w:spacing w:lineRule="auto" w:line="360" w:before="0" w:after="0"/>
               <w:contextualSpacing/>
               <w:jc w:val="left"/>
@@ -12445,6 +12635,7 @@
             <w:pPr>
               <w:pStyle w:val="Normal"/>
               <w:widowControl/>
+              <w:suppressAutoHyphens w:val="true"/>
               <w:spacing w:lineRule="auto" w:line="360" w:before="0" w:after="0"/>
               <w:contextualSpacing/>
               <w:jc w:val="left"/>
@@ -12477,6 +12668,7 @@
             <w:pPr>
               <w:pStyle w:val="Normal"/>
               <w:widowControl/>
+              <w:suppressAutoHyphens w:val="true"/>
               <w:spacing w:lineRule="auto" w:line="360" w:before="0" w:after="0"/>
               <w:contextualSpacing/>
               <w:jc w:val="left"/>
@@ -12509,6 +12701,7 @@
             <w:pPr>
               <w:pStyle w:val="Normal"/>
               <w:widowControl/>
+              <w:suppressAutoHyphens w:val="true"/>
               <w:spacing w:lineRule="auto" w:line="360" w:before="0" w:after="0"/>
               <w:contextualSpacing/>
               <w:jc w:val="left"/>
@@ -12541,6 +12734,7 @@
             <w:pPr>
               <w:pStyle w:val="Normal"/>
               <w:widowControl/>
+              <w:suppressAutoHyphens w:val="true"/>
               <w:spacing w:lineRule="auto" w:line="360" w:before="0" w:after="0"/>
               <w:contextualSpacing/>
               <w:jc w:val="left"/>
@@ -12573,6 +12767,7 @@
             <w:pPr>
               <w:pStyle w:val="Normal"/>
               <w:widowControl/>
+              <w:suppressAutoHyphens w:val="true"/>
               <w:spacing w:lineRule="auto" w:line="360" w:before="0" w:after="0"/>
               <w:contextualSpacing/>
               <w:jc w:val="left"/>
@@ -12610,6 +12805,7 @@
             <w:pPr>
               <w:pStyle w:val="Normal"/>
               <w:widowControl/>
+              <w:suppressAutoHyphens w:val="true"/>
               <w:spacing w:lineRule="auto" w:line="360" w:before="0" w:after="0"/>
               <w:contextualSpacing/>
               <w:jc w:val="left"/>
@@ -12633,6 +12829,7 @@
             <w:pPr>
               <w:pStyle w:val="Normal"/>
               <w:widowControl/>
+              <w:suppressAutoHyphens w:val="true"/>
               <w:spacing w:lineRule="auto" w:line="360" w:before="0" w:after="0"/>
               <w:contextualSpacing/>
               <w:jc w:val="left"/>
@@ -12665,6 +12862,7 @@
             <w:pPr>
               <w:pStyle w:val="Normal"/>
               <w:widowControl/>
+              <w:suppressAutoHyphens w:val="true"/>
               <w:spacing w:lineRule="auto" w:line="360" w:before="0" w:after="0"/>
               <w:contextualSpacing/>
               <w:jc w:val="left"/>
@@ -12697,6 +12895,7 @@
             <w:pPr>
               <w:pStyle w:val="Normal"/>
               <w:widowControl/>
+              <w:suppressAutoHyphens w:val="true"/>
               <w:spacing w:lineRule="auto" w:line="360" w:before="0" w:after="0"/>
               <w:contextualSpacing/>
               <w:jc w:val="left"/>
@@ -12729,6 +12928,7 @@
             <w:pPr>
               <w:pStyle w:val="Normal"/>
               <w:widowControl/>
+              <w:suppressAutoHyphens w:val="true"/>
               <w:spacing w:lineRule="auto" w:line="360" w:before="0" w:after="0"/>
               <w:contextualSpacing/>
               <w:jc w:val="left"/>
@@ -12761,6 +12961,7 @@
             <w:pPr>
               <w:pStyle w:val="Normal"/>
               <w:widowControl/>
+              <w:suppressAutoHyphens w:val="true"/>
               <w:spacing w:lineRule="auto" w:line="360" w:before="0" w:after="0"/>
               <w:contextualSpacing/>
               <w:jc w:val="left"/>
@@ -12793,6 +12994,7 @@
             <w:pPr>
               <w:pStyle w:val="Normal"/>
               <w:widowControl/>
+              <w:suppressAutoHyphens w:val="true"/>
               <w:spacing w:lineRule="auto" w:line="360" w:before="0" w:after="0"/>
               <w:contextualSpacing/>
               <w:jc w:val="left"/>
@@ -12825,6 +13027,7 @@
             <w:pPr>
               <w:pStyle w:val="Normal"/>
               <w:widowControl/>
+              <w:suppressAutoHyphens w:val="true"/>
               <w:spacing w:lineRule="auto" w:line="360" w:before="0" w:after="0"/>
               <w:contextualSpacing/>
               <w:jc w:val="left"/>
@@ -12857,6 +13060,7 @@
             <w:pPr>
               <w:pStyle w:val="Normal"/>
               <w:widowControl/>
+              <w:suppressAutoHyphens w:val="true"/>
               <w:spacing w:lineRule="auto" w:line="360" w:before="0" w:after="0"/>
               <w:contextualSpacing/>
               <w:jc w:val="left"/>
@@ -12897,6 +13101,7 @@
             <w:pPr>
               <w:pStyle w:val="Normal"/>
               <w:widowControl/>
+              <w:suppressAutoHyphens w:val="true"/>
               <w:spacing w:lineRule="auto" w:line="360" w:before="0" w:after="0"/>
               <w:contextualSpacing/>
               <w:jc w:val="both"/>
@@ -12962,6 +13167,7 @@
             <w:pPr>
               <w:pStyle w:val="Normal"/>
               <w:widowControl/>
+              <w:suppressAutoHyphens w:val="true"/>
               <w:spacing w:lineRule="auto" w:line="360" w:before="0" w:after="0"/>
               <w:contextualSpacing/>
               <w:jc w:val="both"/>
@@ -12991,6 +13197,7 @@
             <w:pPr>
               <w:pStyle w:val="Normal"/>
               <w:widowControl/>
+              <w:suppressAutoHyphens w:val="true"/>
               <w:spacing w:lineRule="auto" w:line="360" w:before="0" w:after="0"/>
               <w:contextualSpacing/>
               <w:jc w:val="both"/>
@@ -13019,6 +13226,7 @@
             <w:pPr>
               <w:pStyle w:val="Normal"/>
               <w:widowControl/>
+              <w:suppressAutoHyphens w:val="true"/>
               <w:spacing w:lineRule="auto" w:line="360" w:before="0" w:after="0"/>
               <w:contextualSpacing/>
               <w:jc w:val="both"/>
@@ -13047,6 +13255,7 @@
             <w:pPr>
               <w:pStyle w:val="Normal"/>
               <w:widowControl/>
+              <w:suppressAutoHyphens w:val="true"/>
               <w:spacing w:lineRule="auto" w:line="360" w:before="0" w:after="0"/>
               <w:contextualSpacing/>
               <w:jc w:val="left"/>
@@ -13076,6 +13285,7 @@
             <w:pPr>
               <w:pStyle w:val="Normal"/>
               <w:widowControl/>
+              <w:suppressAutoHyphens w:val="true"/>
               <w:spacing w:lineRule="auto" w:line="360" w:before="0" w:after="0"/>
               <w:contextualSpacing/>
               <w:jc w:val="left"/>
@@ -13107,6 +13317,7 @@
             <w:pPr>
               <w:pStyle w:val="Normal"/>
               <w:widowControl/>
+              <w:suppressAutoHyphens w:val="true"/>
               <w:spacing w:lineRule="auto" w:line="360" w:before="0" w:after="0"/>
               <w:contextualSpacing/>
               <w:jc w:val="both"/>
@@ -13172,6 +13383,7 @@
             <w:pPr>
               <w:pStyle w:val="Normal"/>
               <w:widowControl/>
+              <w:suppressAutoHyphens w:val="true"/>
               <w:spacing w:lineRule="auto" w:line="360" w:before="0" w:after="0"/>
               <w:contextualSpacing/>
               <w:jc w:val="both"/>
@@ -13201,6 +13413,7 @@
             <w:pPr>
               <w:pStyle w:val="Normal"/>
               <w:widowControl/>
+              <w:suppressAutoHyphens w:val="true"/>
               <w:spacing w:lineRule="auto" w:line="360" w:before="0" w:after="0"/>
               <w:contextualSpacing/>
               <w:jc w:val="both"/>
@@ -13230,6 +13443,7 @@
             <w:pPr>
               <w:pStyle w:val="Normal"/>
               <w:widowControl/>
+              <w:suppressAutoHyphens w:val="true"/>
               <w:spacing w:lineRule="auto" w:line="360" w:before="0" w:after="0"/>
               <w:contextualSpacing/>
               <w:jc w:val="both"/>
@@ -13276,6 +13490,7 @@
             <w:pPr>
               <w:pStyle w:val="Normal"/>
               <w:widowControl/>
+              <w:suppressAutoHyphens w:val="true"/>
               <w:spacing w:lineRule="auto" w:line="360" w:before="0" w:after="0"/>
               <w:contextualSpacing/>
               <w:jc w:val="left"/>
@@ -13299,6 +13514,7 @@
             <w:pPr>
               <w:pStyle w:val="Normal"/>
               <w:widowControl/>
+              <w:suppressAutoHyphens w:val="true"/>
               <w:spacing w:lineRule="auto" w:line="360" w:before="0" w:after="0"/>
               <w:contextualSpacing/>
               <w:jc w:val="left"/>
@@ -13331,6 +13547,7 @@
             <w:pPr>
               <w:pStyle w:val="Normal"/>
               <w:widowControl/>
+              <w:suppressAutoHyphens w:val="true"/>
               <w:spacing w:lineRule="auto" w:line="360" w:before="0" w:after="0"/>
               <w:contextualSpacing/>
               <w:jc w:val="left"/>
@@ -13363,6 +13580,7 @@
             <w:pPr>
               <w:pStyle w:val="Normal"/>
               <w:widowControl/>
+              <w:suppressAutoHyphens w:val="true"/>
               <w:spacing w:lineRule="auto" w:line="360" w:before="0" w:after="0"/>
               <w:contextualSpacing/>
               <w:jc w:val="left"/>
@@ -13395,6 +13613,7 @@
             <w:pPr>
               <w:pStyle w:val="Normal"/>
               <w:widowControl/>
+              <w:suppressAutoHyphens w:val="true"/>
               <w:spacing w:lineRule="auto" w:line="360" w:before="0" w:after="0"/>
               <w:contextualSpacing/>
               <w:jc w:val="left"/>
@@ -13427,6 +13646,7 @@
             <w:pPr>
               <w:pStyle w:val="Normal"/>
               <w:widowControl/>
+              <w:suppressAutoHyphens w:val="true"/>
               <w:spacing w:lineRule="auto" w:line="360" w:before="0" w:after="0"/>
               <w:contextualSpacing/>
               <w:jc w:val="left"/>
@@ -13459,6 +13679,7 @@
             <w:pPr>
               <w:pStyle w:val="Normal"/>
               <w:widowControl/>
+              <w:suppressAutoHyphens w:val="true"/>
               <w:spacing w:lineRule="auto" w:line="360" w:before="0" w:after="0"/>
               <w:contextualSpacing/>
               <w:jc w:val="left"/>
@@ -13491,6 +13712,7 @@
             <w:pPr>
               <w:pStyle w:val="Normal"/>
               <w:widowControl/>
+              <w:suppressAutoHyphens w:val="true"/>
               <w:spacing w:lineRule="auto" w:line="360" w:before="0" w:after="0"/>
               <w:contextualSpacing/>
               <w:jc w:val="left"/>
@@ -13523,6 +13745,7 @@
             <w:pPr>
               <w:pStyle w:val="Normal"/>
               <w:widowControl/>
+              <w:suppressAutoHyphens w:val="true"/>
               <w:spacing w:lineRule="auto" w:line="360" w:before="0" w:after="0"/>
               <w:contextualSpacing/>
               <w:jc w:val="left"/>
@@ -13560,6 +13783,7 @@
             <w:pPr>
               <w:pStyle w:val="Normal"/>
               <w:widowControl/>
+              <w:suppressAutoHyphens w:val="true"/>
               <w:spacing w:lineRule="auto" w:line="360" w:before="0" w:after="0"/>
               <w:contextualSpacing/>
               <w:jc w:val="left"/>
@@ -13583,6 +13807,7 @@
             <w:pPr>
               <w:pStyle w:val="Normal"/>
               <w:widowControl/>
+              <w:suppressAutoHyphens w:val="true"/>
               <w:spacing w:lineRule="auto" w:line="360" w:before="0" w:after="0"/>
               <w:contextualSpacing/>
               <w:jc w:val="left"/>
@@ -13615,6 +13840,7 @@
             <w:pPr>
               <w:pStyle w:val="Normal"/>
               <w:widowControl/>
+              <w:suppressAutoHyphens w:val="true"/>
               <w:spacing w:lineRule="auto" w:line="360" w:before="0" w:after="0"/>
               <w:contextualSpacing/>
               <w:jc w:val="left"/>
@@ -13647,6 +13873,7 @@
             <w:pPr>
               <w:pStyle w:val="Normal"/>
               <w:widowControl/>
+              <w:suppressAutoHyphens w:val="true"/>
               <w:spacing w:lineRule="auto" w:line="360" w:before="0" w:after="0"/>
               <w:contextualSpacing/>
               <w:jc w:val="left"/>
@@ -13679,6 +13906,7 @@
             <w:pPr>
               <w:pStyle w:val="Normal"/>
               <w:widowControl/>
+              <w:suppressAutoHyphens w:val="true"/>
               <w:spacing w:lineRule="auto" w:line="360" w:before="0" w:after="0"/>
               <w:contextualSpacing/>
               <w:jc w:val="left"/>
@@ -13711,6 +13939,7 @@
             <w:pPr>
               <w:pStyle w:val="Normal"/>
               <w:widowControl/>
+              <w:suppressAutoHyphens w:val="true"/>
               <w:spacing w:lineRule="auto" w:line="360" w:before="0" w:after="0"/>
               <w:contextualSpacing/>
               <w:jc w:val="left"/>
@@ -13743,6 +13972,7 @@
             <w:pPr>
               <w:pStyle w:val="Normal"/>
               <w:widowControl/>
+              <w:suppressAutoHyphens w:val="true"/>
               <w:spacing w:lineRule="auto" w:line="360" w:before="0" w:after="0"/>
               <w:contextualSpacing/>
               <w:jc w:val="left"/>
@@ -13775,6 +14005,7 @@
             <w:pPr>
               <w:pStyle w:val="Normal"/>
               <w:widowControl/>
+              <w:suppressAutoHyphens w:val="true"/>
               <w:spacing w:lineRule="auto" w:line="360" w:before="0" w:after="0"/>
               <w:contextualSpacing/>
               <w:jc w:val="left"/>
@@ -13807,6 +14038,7 @@
             <w:pPr>
               <w:pStyle w:val="Normal"/>
               <w:widowControl/>
+              <w:suppressAutoHyphens w:val="true"/>
               <w:spacing w:lineRule="auto" w:line="360" w:before="0" w:after="0"/>
               <w:contextualSpacing/>
               <w:jc w:val="left"/>
@@ -13847,6 +14079,7 @@
             <w:pPr>
               <w:pStyle w:val="Normal"/>
               <w:widowControl/>
+              <w:suppressAutoHyphens w:val="true"/>
               <w:spacing w:lineRule="auto" w:line="360" w:before="0" w:after="0"/>
               <w:contextualSpacing/>
               <w:jc w:val="both"/>
@@ -13875,6 +14108,7 @@
             <w:pPr>
               <w:pStyle w:val="Normal"/>
               <w:widowControl/>
+              <w:suppressAutoHyphens w:val="true"/>
               <w:spacing w:lineRule="auto" w:line="360" w:before="0" w:after="0"/>
               <w:contextualSpacing/>
               <w:jc w:val="both"/>
@@ -13904,6 +14138,7 @@
             <w:pPr>
               <w:pStyle w:val="Normal"/>
               <w:widowControl/>
+              <w:suppressAutoHyphens w:val="true"/>
               <w:spacing w:lineRule="auto" w:line="360" w:before="0" w:after="0"/>
               <w:contextualSpacing/>
               <w:jc w:val="both"/>
@@ -13933,6 +14168,7 @@
             <w:pPr>
               <w:pStyle w:val="Normal"/>
               <w:widowControl/>
+              <w:suppressAutoHyphens w:val="true"/>
               <w:spacing w:lineRule="auto" w:line="360" w:before="0" w:after="0"/>
               <w:contextualSpacing/>
               <w:jc w:val="both"/>
@@ -13961,6 +14197,7 @@
             <w:pPr>
               <w:pStyle w:val="Normal"/>
               <w:widowControl/>
+              <w:suppressAutoHyphens w:val="true"/>
               <w:spacing w:lineRule="auto" w:line="360" w:before="0" w:after="0"/>
               <w:contextualSpacing/>
               <w:jc w:val="left"/>
@@ -13989,6 +14226,7 @@
             <w:pPr>
               <w:pStyle w:val="Normal"/>
               <w:widowControl/>
+              <w:suppressAutoHyphens w:val="true"/>
               <w:spacing w:lineRule="auto" w:line="360" w:before="0" w:after="0"/>
               <w:contextualSpacing/>
               <w:jc w:val="left"/>
@@ -14021,6 +14259,7 @@
             <w:pPr>
               <w:pStyle w:val="Normal"/>
               <w:widowControl/>
+              <w:suppressAutoHyphens w:val="true"/>
               <w:spacing w:lineRule="auto" w:line="360" w:before="0" w:after="0"/>
               <w:contextualSpacing/>
               <w:jc w:val="both"/>
@@ -14049,6 +14288,7 @@
             <w:pPr>
               <w:pStyle w:val="Normal"/>
               <w:widowControl/>
+              <w:suppressAutoHyphens w:val="true"/>
               <w:spacing w:lineRule="auto" w:line="360" w:before="0" w:after="0"/>
               <w:contextualSpacing/>
               <w:jc w:val="both"/>
@@ -14078,6 +14318,7 @@
             <w:pPr>
               <w:pStyle w:val="Normal"/>
               <w:widowControl/>
+              <w:suppressAutoHyphens w:val="true"/>
               <w:spacing w:lineRule="auto" w:line="360" w:before="0" w:after="0"/>
               <w:contextualSpacing/>
               <w:jc w:val="both"/>
@@ -14107,6 +14348,7 @@
             <w:pPr>
               <w:pStyle w:val="Normal"/>
               <w:widowControl/>
+              <w:suppressAutoHyphens w:val="true"/>
               <w:spacing w:lineRule="auto" w:line="360" w:before="0" w:after="0"/>
               <w:contextualSpacing/>
               <w:jc w:val="both"/>
@@ -14135,6 +14377,7 @@
             <w:pPr>
               <w:pStyle w:val="Normal"/>
               <w:widowControl/>
+              <w:suppressAutoHyphens w:val="true"/>
               <w:spacing w:lineRule="auto" w:line="360" w:before="0" w:after="0"/>
               <w:contextualSpacing/>
               <w:jc w:val="left"/>
@@ -14163,6 +14406,7 @@
             <w:pPr>
               <w:pStyle w:val="Normal"/>
               <w:widowControl/>
+              <w:suppressAutoHyphens w:val="true"/>
               <w:spacing w:lineRule="auto" w:line="360" w:before="0" w:after="0"/>
               <w:contextualSpacing/>
               <w:jc w:val="left"/>
@@ -14194,6 +14438,7 @@
             <w:pPr>
               <w:pStyle w:val="Normal"/>
               <w:widowControl/>
+              <w:suppressAutoHyphens w:val="true"/>
               <w:spacing w:lineRule="auto" w:line="360" w:before="0" w:after="0"/>
               <w:contextualSpacing/>
               <w:jc w:val="both"/>
@@ -14259,6 +14504,7 @@
             <w:pPr>
               <w:pStyle w:val="Normal"/>
               <w:widowControl/>
+              <w:suppressAutoHyphens w:val="true"/>
               <w:spacing w:lineRule="auto" w:line="360" w:before="0" w:after="0"/>
               <w:contextualSpacing/>
               <w:jc w:val="both"/>
@@ -14288,6 +14534,7 @@
             <w:pPr>
               <w:pStyle w:val="Normal"/>
               <w:widowControl/>
+              <w:suppressAutoHyphens w:val="true"/>
               <w:spacing w:lineRule="auto" w:line="360" w:before="0" w:after="0"/>
               <w:contextualSpacing/>
               <w:jc w:val="both"/>
@@ -14317,6 +14564,7 @@
             <w:pPr>
               <w:pStyle w:val="Normal"/>
               <w:widowControl/>
+              <w:suppressAutoHyphens w:val="true"/>
               <w:spacing w:lineRule="auto" w:line="360" w:before="0" w:after="0"/>
               <w:contextualSpacing/>
               <w:jc w:val="both"/>
@@ -14345,6 +14593,7 @@
             <w:pPr>
               <w:pStyle w:val="Normal"/>
               <w:widowControl/>
+              <w:suppressAutoHyphens w:val="true"/>
               <w:spacing w:lineRule="auto" w:line="360" w:before="0" w:after="0"/>
               <w:contextualSpacing/>
               <w:jc w:val="left"/>
@@ -14373,6 +14622,7 @@
             <w:pPr>
               <w:pStyle w:val="Normal"/>
               <w:widowControl/>
+              <w:suppressAutoHyphens w:val="true"/>
               <w:spacing w:lineRule="auto" w:line="360" w:before="0" w:after="0"/>
               <w:contextualSpacing/>
               <w:jc w:val="left"/>
@@ -14395,20 +14645,19 @@
             <w:pPr>
               <w:pStyle w:val="Normal"/>
               <w:widowControl/>
-              <w:spacing w:lineRule="auto" w:line="360" w:before="0" w:after="0"/>
-              <w:contextualSpacing/>
-              <w:jc w:val="left"/>
-              <w:rPr>
-                <w:sz w:val="28"/>
-                <w:szCs w:val="28"/>
-              </w:rPr>
-            </w:pPr>
-            <w:r>
-              <w:rPr>
-                <w:kern w:val="0"/>
-                <w:sz w:val="28"/>
-                <w:szCs w:val="28"/>
-                <w:lang w:val="ru-RU" w:bidi="ar-SA"/>
+              <w:suppressAutoHyphens w:val="true"/>
+              <w:spacing w:lineRule="auto" w:line="360" w:before="0" w:after="0"/>
+              <w:contextualSpacing/>
+              <w:jc w:val="left"/>
+              <w:rPr>
+                <w:sz w:val="28"/>
+                <w:szCs w:val="28"/>
+              </w:rPr>
+            </w:pPr>
+            <w:r>
+              <w:rPr>
+                <w:sz w:val="28"/>
+                <w:szCs w:val="28"/>
               </w:rPr>
             </w:r>
           </w:p>
@@ -14425,6 +14674,7 @@
             <w:pPr>
               <w:pStyle w:val="Normal"/>
               <w:widowControl/>
+              <w:suppressAutoHyphens w:val="true"/>
               <w:spacing w:lineRule="auto" w:line="360" w:before="0" w:after="0"/>
               <w:contextualSpacing/>
               <w:jc w:val="both"/>
@@ -14453,6 +14703,7 @@
             <w:pPr>
               <w:pStyle w:val="Normal"/>
               <w:widowControl/>
+              <w:suppressAutoHyphens w:val="true"/>
               <w:spacing w:lineRule="auto" w:line="360" w:before="0" w:after="0"/>
               <w:contextualSpacing/>
               <w:jc w:val="both"/>
@@ -14482,6 +14733,7 @@
             <w:pPr>
               <w:pStyle w:val="Normal"/>
               <w:widowControl/>
+              <w:suppressAutoHyphens w:val="true"/>
               <w:spacing w:lineRule="auto" w:line="360" w:before="0" w:after="0"/>
               <w:contextualSpacing/>
               <w:jc w:val="both"/>
@@ -14511,6 +14763,7 @@
             <w:pPr>
               <w:pStyle w:val="Normal"/>
               <w:widowControl/>
+              <w:suppressAutoHyphens w:val="true"/>
               <w:spacing w:lineRule="auto" w:line="360" w:before="0" w:after="0"/>
               <w:contextualSpacing/>
               <w:jc w:val="both"/>
@@ -14539,6 +14792,7 @@
             <w:pPr>
               <w:pStyle w:val="Normal"/>
               <w:widowControl/>
+              <w:suppressAutoHyphens w:val="true"/>
               <w:spacing w:lineRule="auto" w:line="360" w:before="0" w:after="0"/>
               <w:contextualSpacing/>
               <w:jc w:val="left"/>
@@ -14562,6 +14816,7 @@
             <w:pPr>
               <w:pStyle w:val="Normal"/>
               <w:widowControl/>
+              <w:suppressAutoHyphens w:val="true"/>
               <w:spacing w:lineRule="auto" w:line="360" w:before="0" w:after="0"/>
               <w:contextualSpacing/>
               <w:jc w:val="left"/>
@@ -14594,6 +14849,7 @@
             <w:pPr>
               <w:pStyle w:val="Normal"/>
               <w:widowControl/>
+              <w:suppressAutoHyphens w:val="true"/>
               <w:spacing w:lineRule="auto" w:line="360" w:before="0" w:after="0"/>
               <w:contextualSpacing/>
               <w:jc w:val="left"/>
@@ -14623,6 +14879,7 @@
             <w:pPr>
               <w:pStyle w:val="Normal"/>
               <w:widowControl/>
+              <w:suppressAutoHyphens w:val="true"/>
               <w:spacing w:lineRule="auto" w:line="360" w:before="0" w:after="0"/>
               <w:contextualSpacing/>
               <w:jc w:val="left"/>
@@ -14663,8 +14920,9 @@
       </w:r>
     </w:p>
     <w:sectPr>
-      <w:footerReference w:type="default" r:id="rId9"/>
-      <w:footerReference w:type="first" r:id="rId10"/>
+      <w:footerReference w:type="even" r:id="rId10"/>
+      <w:footerReference w:type="default" r:id="rId11"/>
+      <w:footerReference w:type="first" r:id="rId12"/>
       <w:type w:val="nextPage"/>
       <w:pgSz w:orient="landscape" w:w="16838" w:h="11906"/>
       <w:pgMar w:left="1134" w:right="1134" w:gutter="0" w:header="0" w:top="1701" w:footer="709" w:bottom="766"/>
@@ -14722,7 +14980,7 @@
         </w:r>
         <w:r>
           <w:rPr/>
-          <w:t>12</w:t>
+          <w:t>13</w:t>
         </w:r>
         <w:r>
           <w:rPr/>
@@ -14749,6 +15007,20 @@
 </file>
 
 <file path=word/footer4.xml><?xml version="1.0" encoding="utf-8"?>
+<w:ftr xmlns:o="urn:schemas-microsoft-com:office:office" xmlns:r="http://schemas.openxmlformats.org/officeDocument/2006/relationships" xmlns:v="urn:schemas-microsoft-com:vml" xmlns:w="http://schemas.openxmlformats.org/wordprocessingml/2006/main" xmlns:w10="urn:schemas-microsoft-com:office:word" xmlns:wp="http://schemas.openxmlformats.org/drawingml/2006/wordprocessingDrawing" xmlns:wps="http://schemas.microsoft.com/office/word/2010/wordprocessingShape" xmlns:wpg="http://schemas.microsoft.com/office/word/2010/wordprocessingGroup" xmlns:mc="http://schemas.openxmlformats.org/markup-compatibility/2006" xmlns:wp14="http://schemas.microsoft.com/office/word/2010/wordprocessingDrawing" xmlns:w14="http://schemas.microsoft.com/office/word/2010/wordml" xmlns:w15="http://schemas.microsoft.com/office/word/2012/wordml" mc:Ignorable="w14 wp14 w15">
+  <w:p>
+    <w:pPr>
+      <w:pStyle w:val="Footer"/>
+      <w:rPr/>
+    </w:pPr>
+    <w:r>
+      <w:rPr/>
+    </w:r>
+  </w:p>
+</w:ftr>
+</file>
+
+<file path=word/footer5.xml><?xml version="1.0" encoding="utf-8"?>
 <w:ftr xmlns:o="urn:schemas-microsoft-com:office:office" xmlns:r="http://schemas.openxmlformats.org/officeDocument/2006/relationships" xmlns:v="urn:schemas-microsoft-com:vml" xmlns:w="http://schemas.openxmlformats.org/wordprocessingml/2006/main" xmlns:w10="urn:schemas-microsoft-com:office:word" xmlns:wp="http://schemas.openxmlformats.org/drawingml/2006/wordprocessingDrawing" xmlns:wps="http://schemas.microsoft.com/office/word/2010/wordprocessingShape" xmlns:wpg="http://schemas.microsoft.com/office/word/2010/wordprocessingGroup" xmlns:mc="http://schemas.openxmlformats.org/markup-compatibility/2006" xmlns:wp14="http://schemas.microsoft.com/office/word/2010/wordprocessingDrawing" xmlns:w14="http://schemas.microsoft.com/office/word/2010/wordml" xmlns:w15="http://schemas.microsoft.com/office/word/2012/wordml" mc:Ignorable="w14 wp14 w15">
   <w:sdt>
     <w:sdtPr>
@@ -14790,7 +15062,7 @@
 </w:ftr>
 </file>
 
-<file path=word/footer5.xml><?xml version="1.0" encoding="utf-8"?>
+<file path=word/footer6.xml><?xml version="1.0" encoding="utf-8"?>
 <w:ftr xmlns:o="urn:schemas-microsoft-com:office:office" xmlns:r="http://schemas.openxmlformats.org/officeDocument/2006/relationships" xmlns:v="urn:schemas-microsoft-com:vml" xmlns:w="http://schemas.openxmlformats.org/wordprocessingml/2006/main" xmlns:w10="urn:schemas-microsoft-com:office:word" xmlns:wp="http://schemas.openxmlformats.org/drawingml/2006/wordprocessingDrawing" xmlns:wps="http://schemas.microsoft.com/office/word/2010/wordprocessingShape" xmlns:wpg="http://schemas.microsoft.com/office/word/2010/wordprocessingGroup" xmlns:mc="http://schemas.openxmlformats.org/markup-compatibility/2006" xmlns:wp14="http://schemas.microsoft.com/office/word/2010/wordprocessingDrawing" xmlns:w14="http://schemas.microsoft.com/office/word/2010/wordml" xmlns:w15="http://schemas.microsoft.com/office/word/2012/wordml" mc:Ignorable="w14 wp14 w15">
   <w:p>
     <w:pPr>
@@ -15463,6 +15735,7 @@
     <w:rsid w:val="00b67718"/>
     <w:pPr>
       <w:widowControl/>
+      <w:suppressAutoHyphens w:val="true"/>
       <w:bidi w:val="0"/>
       <w:spacing w:lineRule="auto" w:line="240" w:before="0" w:after="0"/>
       <w:jc w:val="left"/>
@@ -15473,7 +15746,7 @@
       <w:kern w:val="0"/>
       <w:sz w:val="24"/>
       <w:szCs w:val="24"/>
-      <w:lang w:eastAsia="ru-RU" w:val="ru-RU" w:bidi="ar-SA"/>
+      <w:lang w:val="ru-RU" w:eastAsia="ru-RU" w:bidi="ar-SA"/>
     </w:rPr>
   </w:style>
   <w:style w:type="paragraph" w:styleId="Heading1">

</xml_diff>